<commit_message>
add resume download button
</commit_message>
<xml_diff>
--- a/src/resume/resume.docx
+++ b/src/resume/resume.docx
@@ -9,6 +9,7 @@
         </w:tabs>
         <w:ind w:right="-360"/>
         <w:rPr>
+          <w:rStyle w:val="lt-line-clampraw-line"/>
           <w:rFonts w:ascii="Bahnschrift Light" w:hAnsi="Bahnschrift Light"/>
           <w:sz w:val="44"/>
           <w:szCs w:val="44"/>
@@ -27,13 +28,13 @@
               <wp:anchor distT="0" distB="0" distL="114300" distR="114300" simplePos="0" relativeHeight="251659264" behindDoc="0" locked="0" layoutInCell="1" allowOverlap="1">
                 <wp:simplePos x="0" y="0"/>
                 <wp:positionH relativeFrom="column">
-                  <wp:posOffset>7620</wp:posOffset>
+                  <wp:posOffset>-30480</wp:posOffset>
                 </wp:positionH>
                 <wp:positionV relativeFrom="paragraph">
-                  <wp:posOffset>179705</wp:posOffset>
+                  <wp:posOffset>57785</wp:posOffset>
                 </wp:positionV>
-                <wp:extent cx="3444240" cy="274320"/>
-                <wp:effectExtent l="0" t="0" r="22860" b="106680"/>
+                <wp:extent cx="3502025" cy="301625"/>
+                <wp:effectExtent l="0" t="0" r="22225" b="98425"/>
                 <wp:wrapNone/>
                 <wp:docPr id="19" name="Rounded Rectangular Callout 19"/>
                 <wp:cNvGraphicFramePr/>
@@ -44,12 +45,12 @@
                       <wps:spPr>
                         <a:xfrm>
                           <a:off x="0" y="0"/>
-                          <a:ext cx="3444240" cy="274320"/>
+                          <a:ext cx="3502025" cy="301625"/>
                         </a:xfrm>
                         <a:prstGeom prst="wedgeRoundRectCallout">
                           <a:avLst>
-                            <a:gd name="adj1" fmla="val -22668"/>
-                            <a:gd name="adj2" fmla="val 82738"/>
+                            <a:gd name="adj1" fmla="val -32033"/>
+                            <a:gd name="adj2" fmla="val 69855"/>
                             <a:gd name="adj3" fmla="val 16667"/>
                           </a:avLst>
                         </a:prstGeom>
@@ -76,6 +77,8 @@
                               <w:rPr>
                                 <w:rFonts w:ascii="Arial" w:hAnsi="Arial" w:cs="Arial"/>
                                 <w:b/>
+                                <w:sz w:val="24"/>
+                                <w:szCs w:val="24"/>
                                 <w:lang w:val="it-IT"/>
                               </w:rPr>
                             </w:pPr>
@@ -83,9 +86,11 @@
                               <w:rPr>
                                 <w:rFonts w:ascii="Arial" w:hAnsi="Arial" w:cs="Arial"/>
                                 <w:b/>
+                                <w:sz w:val="24"/>
+                                <w:szCs w:val="24"/>
                                 <w:lang w:val="it-IT"/>
                               </w:rPr>
-                              <w:t>PROFILE</w:t>
+                              <w:t>ABOUT ME</w:t>
                             </w:r>
                           </w:p>
                           <w:p>
@@ -160,7 +165,7 @@
                   <v:h position="#0,#1"/>
                 </v:handles>
               </v:shapetype>
-              <v:shape id="Rounded Rectangular Callout 19" o:spid="_x0000_s1026" type="#_x0000_t62" style="position:absolute;margin-left:.6pt;margin-top:14.15pt;width:271.2pt;height:21.6pt;z-index:251659264;visibility:visible;mso-wrap-style:square;mso-width-percent:0;mso-height-percent:0;mso-wrap-distance-left:9pt;mso-wrap-distance-top:0;mso-wrap-distance-right:9pt;mso-wrap-distance-bottom:0;mso-position-horizontal:absolute;mso-position-horizontal-relative:text;mso-position-vertical:absolute;mso-position-vertical-relative:text;mso-width-percent:0;mso-height-percent:0;mso-width-relative:margin;mso-height-relative:margin;v-text-anchor:middle" o:gfxdata="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" adj="5904,28671" fillcolor="#70ad47 [3209]" strokecolor="white [3201]" strokeweight="1.5pt">
+              <v:shape id="Rounded Rectangular Callout 19" o:spid="_x0000_s1026" type="#_x0000_t62" style="position:absolute;margin-left:-2.4pt;margin-top:4.55pt;width:275.75pt;height:23.75pt;z-index:251659264;visibility:visible;mso-wrap-style:square;mso-width-percent:0;mso-height-percent:0;mso-wrap-distance-left:9pt;mso-wrap-distance-top:0;mso-wrap-distance-right:9pt;mso-wrap-distance-bottom:0;mso-position-horizontal:absolute;mso-position-horizontal-relative:text;mso-position-vertical:absolute;mso-position-vertical-relative:text;mso-width-percent:0;mso-height-percent:0;mso-width-relative:margin;mso-height-relative:margin;v-text-anchor:middle" o:gfxdata="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" adj="3881,25889" fillcolor="#f79646 [3209]" strokecolor="white [3201]" strokeweight="1.5pt">
                 <v:textbox>
                   <w:txbxContent>
                     <w:p>
@@ -169,6 +174,8 @@
                         <w:rPr>
                           <w:rFonts w:ascii="Arial" w:hAnsi="Arial" w:cs="Arial"/>
                           <w:b/>
+                          <w:sz w:val="24"/>
+                          <w:szCs w:val="24"/>
                           <w:lang w:val="it-IT"/>
                         </w:rPr>
                       </w:pPr>
@@ -176,9 +183,11 @@
                         <w:rPr>
                           <w:rFonts w:ascii="Arial" w:hAnsi="Arial" w:cs="Arial"/>
                           <w:b/>
+                          <w:sz w:val="24"/>
+                          <w:szCs w:val="24"/>
                           <w:lang w:val="it-IT"/>
                         </w:rPr>
-                        <w:t>PROFILE</w:t>
+                        <w:t>ABOUT ME</w:t>
                       </w:r>
                     </w:p>
                     <w:p>
@@ -204,149 +213,226 @@
     </w:p>
     <w:p>
       <w:pPr>
+        <w:spacing w:after="0" w:line="288" w:lineRule="auto"/>
+        <w:ind w:right="-72"/>
+        <w:jc w:val="both"/>
+        <w:rPr>
+          <w:rStyle w:val="lt-line-clampraw-line"/>
+          <w:rFonts w:ascii="Segoe UI" w:hAnsi="Segoe UI" w:cs="Segoe UI"/>
+          <w:sz w:val="20"/>
+          <w:szCs w:val="20"/>
+          <w:bdr w:val="none" w:sz="0" w:space="0" w:color="auto" w:frame="1"/>
+          <w:shd w:val="clear" w:color="auto" w:fill="FFFFFF"/>
+        </w:rPr>
+      </w:pPr>
+    </w:p>
+    <w:p>
+      <w:pPr>
+        <w:spacing w:after="0" w:line="288" w:lineRule="auto"/>
+        <w:ind w:right="-72"/>
+        <w:rPr>
+          <w:rStyle w:val="lt-line-clampraw-line"/>
+          <w:rFonts w:ascii="Segoe UI" w:hAnsi="Segoe UI" w:cs="Segoe UI"/>
+          <w:sz w:val="20"/>
+          <w:szCs w:val="20"/>
+          <w:bdr w:val="none" w:sz="0" w:space="0" w:color="auto" w:frame="1"/>
+          <w:shd w:val="clear" w:color="auto" w:fill="FFFFFF"/>
+        </w:rPr>
+      </w:pPr>
+      <w:r>
+        <w:rPr>
+          <w:rStyle w:val="lt-line-clampraw-line"/>
+          <w:rFonts w:ascii="Segoe UI" w:hAnsi="Segoe UI" w:cs="Segoe UI"/>
+          <w:sz w:val="20"/>
+          <w:szCs w:val="20"/>
+          <w:bdr w:val="none" w:sz="0" w:space="0" w:color="auto" w:frame="1"/>
+          <w:shd w:val="clear" w:color="auto" w:fill="FFFFFF"/>
+        </w:rPr>
+        <w:t>I’m a</w:t>
+      </w:r>
+      <w:r>
+        <w:rPr>
+          <w:rStyle w:val="lt-line-clampraw-line"/>
+          <w:rFonts w:ascii="Segoe UI" w:hAnsi="Segoe UI" w:cs="Segoe UI"/>
+          <w:sz w:val="20"/>
+          <w:szCs w:val="20"/>
+          <w:bdr w:val="none" w:sz="0" w:space="0" w:color="auto" w:frame="1"/>
+          <w:shd w:val="clear" w:color="auto" w:fill="FFFFFF"/>
+        </w:rPr>
+        <w:t xml:space="preserve"> 28</w:t>
+      </w:r>
+      <w:r>
+        <w:rPr>
+          <w:rStyle w:val="lt-line-clampraw-line"/>
+          <w:rFonts w:ascii="Segoe UI" w:hAnsi="Segoe UI" w:cs="Segoe UI"/>
+          <w:sz w:val="20"/>
+          <w:szCs w:val="20"/>
+          <w:bdr w:val="none" w:sz="0" w:space="0" w:color="auto" w:frame="1"/>
+          <w:shd w:val="clear" w:color="auto" w:fill="FFFFFF"/>
+        </w:rPr>
+        <w:t xml:space="preserve"> Java software engineer</w:t>
+      </w:r>
+      <w:r>
+        <w:rPr>
+          <w:rStyle w:val="lt-line-clampraw-line"/>
+          <w:rFonts w:ascii="Segoe UI" w:hAnsi="Segoe UI" w:cs="Segoe UI"/>
+          <w:sz w:val="20"/>
+          <w:szCs w:val="20"/>
+          <w:bdr w:val="none" w:sz="0" w:space="0" w:color="auto" w:frame="1"/>
+          <w:shd w:val="clear" w:color="auto" w:fill="FFFFFF"/>
+        </w:rPr>
+        <w:t xml:space="preserve"> from Italy (TV)</w:t>
+      </w:r>
+      <w:r>
+        <w:rPr>
+          <w:rStyle w:val="lt-line-clampraw-line"/>
+          <w:rFonts w:ascii="Segoe UI" w:hAnsi="Segoe UI" w:cs="Segoe UI"/>
+          <w:sz w:val="20"/>
+          <w:szCs w:val="20"/>
+          <w:bdr w:val="none" w:sz="0" w:space="0" w:color="auto" w:frame="1"/>
+          <w:shd w:val="clear" w:color="auto" w:fill="FFFFFF"/>
+        </w:rPr>
+        <w:t>.</w:t>
+      </w:r>
+    </w:p>
+    <w:p>
+      <w:pPr>
+        <w:spacing w:after="0" w:line="288" w:lineRule="auto"/>
+        <w:ind w:right="-72"/>
+        <w:rPr>
+          <w:rStyle w:val="lt-line-clampraw-line"/>
+          <w:rFonts w:ascii="Segoe UI" w:hAnsi="Segoe UI" w:cs="Segoe UI"/>
+          <w:sz w:val="20"/>
+          <w:szCs w:val="20"/>
+          <w:bdr w:val="none" w:sz="0" w:space="0" w:color="auto" w:frame="1"/>
+          <w:shd w:val="clear" w:color="auto" w:fill="FFFFFF"/>
+        </w:rPr>
+      </w:pPr>
+      <w:r>
+        <w:rPr>
+          <w:rStyle w:val="lt-line-clampraw-line"/>
+          <w:rFonts w:ascii="Segoe UI" w:hAnsi="Segoe UI" w:cs="Segoe UI"/>
+          <w:sz w:val="20"/>
+          <w:szCs w:val="20"/>
+          <w:bdr w:val="none" w:sz="0" w:space="0" w:color="auto" w:frame="1"/>
+          <w:shd w:val="clear" w:color="auto" w:fill="FFFFFF"/>
+        </w:rPr>
+        <w:t>Being a determined professional, I try every</w:t>
+      </w:r>
+      <w:r>
+        <w:rPr>
+          <w:rStyle w:val="lt-line-clampraw-line"/>
+          <w:rFonts w:ascii="Segoe UI" w:hAnsi="Segoe UI" w:cs="Segoe UI"/>
+          <w:sz w:val="20"/>
+          <w:szCs w:val="20"/>
+          <w:bdr w:val="none" w:sz="0" w:space="0" w:color="auto" w:frame="1"/>
+          <w:shd w:val="clear" w:color="auto" w:fill="FFFFFF"/>
+        </w:rPr>
+        <w:t xml:space="preserve"> </w:t>
+      </w:r>
+      <w:r>
+        <w:rPr>
+          <w:rStyle w:val="lt-line-clampraw-line"/>
+          <w:rFonts w:ascii="Segoe UI" w:hAnsi="Segoe UI" w:cs="Segoe UI"/>
+          <w:sz w:val="20"/>
+          <w:szCs w:val="20"/>
+          <w:bdr w:val="none" w:sz="0" w:space="0" w:color="auto" w:frame="1"/>
+          <w:shd w:val="clear" w:color="auto" w:fill="FFFFFF"/>
+        </w:rPr>
+        <w:t>day to develop new skills and enhance my current abilities in this field.</w:t>
+      </w:r>
+      <w:r>
+        <w:rPr>
+          <w:rFonts w:ascii="Segoe UI" w:hAnsi="Segoe UI" w:cs="Segoe UI"/>
+          <w:sz w:val="20"/>
+          <w:szCs w:val="20"/>
+          <w:bdr w:val="none" w:sz="0" w:space="0" w:color="auto" w:frame="1"/>
+          <w:shd w:val="clear" w:color="auto" w:fill="FFFFFF"/>
+        </w:rPr>
+        <w:br/>
+      </w:r>
+      <w:r>
+        <w:rPr>
+          <w:rStyle w:val="lt-line-clampraw-line"/>
+          <w:rFonts w:ascii="Segoe UI" w:hAnsi="Segoe UI" w:cs="Segoe UI"/>
+          <w:sz w:val="20"/>
+          <w:szCs w:val="20"/>
+          <w:bdr w:val="none" w:sz="0" w:space="0" w:color="auto" w:frame="1"/>
+          <w:shd w:val="clear" w:color="auto" w:fill="FFFFFF"/>
+        </w:rPr>
+        <w:t>Passion and curiosity drive me to increase my knowledge about computer science: I wish to embrace emerging technology and stay on top of trends.</w:t>
+      </w:r>
+      <w:r>
+        <w:rPr>
+          <w:rFonts w:ascii="Segoe UI" w:hAnsi="Segoe UI" w:cs="Segoe UI"/>
+          <w:sz w:val="20"/>
+          <w:szCs w:val="20"/>
+          <w:bdr w:val="none" w:sz="0" w:space="0" w:color="auto" w:frame="1"/>
+          <w:shd w:val="clear" w:color="auto" w:fill="FFFFFF"/>
+        </w:rPr>
+        <w:br/>
+      </w:r>
+      <w:r>
+        <w:rPr>
+          <w:rStyle w:val="lt-line-clampraw-line"/>
+          <w:rFonts w:ascii="Segoe UI" w:hAnsi="Segoe UI" w:cs="Segoe UI"/>
+          <w:sz w:val="20"/>
+          <w:szCs w:val="20"/>
+          <w:bdr w:val="none" w:sz="0" w:space="0" w:color="auto" w:frame="1"/>
+          <w:shd w:val="clear" w:color="auto" w:fill="FFFFFF"/>
+        </w:rPr>
+        <w:t>The dedication to my field leads me to share what I learn and to bring my unique perspectives to collaborative teams, in order to solve problems in a creativ</w:t>
+      </w:r>
+      <w:r>
+        <w:rPr>
+          <w:rStyle w:val="lt-line-clampraw-line"/>
+          <w:rFonts w:ascii="Segoe UI" w:hAnsi="Segoe UI" w:cs="Segoe UI"/>
+          <w:sz w:val="20"/>
+          <w:szCs w:val="20"/>
+          <w:bdr w:val="none" w:sz="0" w:space="0" w:color="auto" w:frame="1"/>
+          <w:shd w:val="clear" w:color="auto" w:fill="FFFFFF"/>
+        </w:rPr>
+        <w:t xml:space="preserve">e and strategic way and achieve </w:t>
+      </w:r>
+      <w:r>
+        <w:rPr>
+          <w:rStyle w:val="lt-line-clampraw-line"/>
+          <w:rFonts w:ascii="Segoe UI" w:hAnsi="Segoe UI" w:cs="Segoe UI"/>
+          <w:sz w:val="20"/>
+          <w:szCs w:val="20"/>
+          <w:bdr w:val="none" w:sz="0" w:space="0" w:color="auto" w:frame="1"/>
+          <w:shd w:val="clear" w:color="auto" w:fill="FFFFFF"/>
+        </w:rPr>
+        <w:t>the set objectives.</w:t>
+      </w:r>
+      <w:r>
+        <w:rPr>
+          <w:rFonts w:ascii="Segoe UI" w:hAnsi="Segoe UI" w:cs="Segoe UI"/>
+          <w:sz w:val="20"/>
+          <w:szCs w:val="20"/>
+          <w:bdr w:val="none" w:sz="0" w:space="0" w:color="auto" w:frame="1"/>
+          <w:shd w:val="clear" w:color="auto" w:fill="FFFFFF"/>
+        </w:rPr>
+        <w:br/>
+      </w:r>
+      <w:r>
+        <w:rPr>
+          <w:rStyle w:val="lt-line-clampraw-line"/>
+          <w:rFonts w:ascii="Segoe UI" w:hAnsi="Segoe UI" w:cs="Segoe UI"/>
+          <w:sz w:val="20"/>
+          <w:szCs w:val="20"/>
+          <w:bdr w:val="none" w:sz="0" w:space="0" w:color="auto" w:frame="1"/>
+          <w:shd w:val="clear" w:color="auto" w:fill="FFFFFF"/>
+        </w:rPr>
+        <w:t>Teamwork is one of my greatest strength: I think that great achievements are the product of great collaborations and team effort. Actually, I believe that building relationships and nurturing them is important to grow both professionally and personally.</w:t>
+      </w:r>
+    </w:p>
+    <w:p>
+      <w:pPr>
         <w:spacing w:after="0" w:line="264" w:lineRule="auto"/>
         <w:ind w:right="-72"/>
         <w:jc w:val="both"/>
         <w:rPr>
-          <w:rStyle w:val="lt-line-clampraw-line"/>
-          <w:rFonts w:ascii="Segoe UI" w:hAnsi="Segoe UI" w:cs="Segoe UI"/>
-          <w:sz w:val="21"/>
-          <w:szCs w:val="21"/>
-          <w:bdr w:val="none" w:sz="0" w:space="0" w:color="auto" w:frame="1"/>
-          <w:shd w:val="clear" w:color="auto" w:fill="FFFFFF"/>
-        </w:rPr>
-      </w:pPr>
-    </w:p>
-    <w:p>
-      <w:pPr>
-        <w:spacing w:after="0" w:line="264" w:lineRule="auto"/>
-        <w:ind w:right="-72"/>
-        <w:jc w:val="both"/>
-        <w:rPr>
-          <w:rStyle w:val="lt-line-clampraw-line"/>
-          <w:rFonts w:ascii="Segoe UI" w:hAnsi="Segoe UI" w:cs="Segoe UI"/>
-          <w:sz w:val="21"/>
-          <w:szCs w:val="21"/>
-          <w:bdr w:val="none" w:sz="0" w:space="0" w:color="auto" w:frame="1"/>
-          <w:shd w:val="clear" w:color="auto" w:fill="FFFFFF"/>
-        </w:rPr>
-      </w:pPr>
-      <w:r>
-        <w:rPr>
-          <w:rStyle w:val="lt-line-clampraw-line"/>
-          <w:rFonts w:ascii="Segoe UI" w:hAnsi="Segoe UI" w:cs="Segoe UI"/>
-          <w:sz w:val="21"/>
-          <w:szCs w:val="21"/>
-          <w:bdr w:val="none" w:sz="0" w:space="0" w:color="auto" w:frame="1"/>
-          <w:shd w:val="clear" w:color="auto" w:fill="FFFFFF"/>
-        </w:rPr>
-        <w:t>I’m a Java software engineer.</w:t>
-      </w:r>
-    </w:p>
-    <w:p>
-      <w:pPr>
-        <w:spacing w:after="0" w:line="264" w:lineRule="auto"/>
-        <w:ind w:right="-72"/>
-        <w:jc w:val="both"/>
-        <w:rPr>
-          <w:rStyle w:val="lt-line-clampraw-line"/>
-          <w:rFonts w:ascii="Segoe UI" w:hAnsi="Segoe UI" w:cs="Segoe UI"/>
-          <w:sz w:val="21"/>
-          <w:szCs w:val="21"/>
-          <w:bdr w:val="none" w:sz="0" w:space="0" w:color="auto" w:frame="1"/>
-          <w:shd w:val="clear" w:color="auto" w:fill="FFFFFF"/>
-        </w:rPr>
-      </w:pPr>
-      <w:r>
-        <w:rPr>
-          <w:rStyle w:val="lt-line-clampraw-line"/>
-          <w:rFonts w:ascii="Segoe UI" w:hAnsi="Segoe UI" w:cs="Segoe UI"/>
-          <w:sz w:val="21"/>
-          <w:szCs w:val="21"/>
-          <w:bdr w:val="none" w:sz="0" w:space="0" w:color="auto" w:frame="1"/>
-          <w:shd w:val="clear" w:color="auto" w:fill="FFFFFF"/>
-        </w:rPr>
-        <w:t>Being a determined professional, I try everyday to develop new skills and enhance my current abilities in this field.</w:t>
-      </w:r>
-      <w:r>
-        <w:rPr>
-          <w:rFonts w:ascii="Segoe UI" w:hAnsi="Segoe UI" w:cs="Segoe UI"/>
-          <w:sz w:val="21"/>
-          <w:szCs w:val="21"/>
-          <w:bdr w:val="none" w:sz="0" w:space="0" w:color="auto" w:frame="1"/>
-          <w:shd w:val="clear" w:color="auto" w:fill="FFFFFF"/>
-        </w:rPr>
-        <w:br/>
-      </w:r>
-      <w:r>
-        <w:rPr>
-          <w:rStyle w:val="lt-line-clampraw-line"/>
-          <w:rFonts w:ascii="Segoe UI" w:hAnsi="Segoe UI" w:cs="Segoe UI"/>
-          <w:sz w:val="21"/>
-          <w:szCs w:val="21"/>
-          <w:bdr w:val="none" w:sz="0" w:space="0" w:color="auto" w:frame="1"/>
-          <w:shd w:val="clear" w:color="auto" w:fill="FFFFFF"/>
-        </w:rPr>
-        <w:t>Passion and curiosity drive me to increase my knowledge about computer science: I wish to embrace emerging technology and stay on top of trends.</w:t>
-      </w:r>
-      <w:r>
-        <w:rPr>
-          <w:rFonts w:ascii="Segoe UI" w:hAnsi="Segoe UI" w:cs="Segoe UI"/>
-          <w:sz w:val="21"/>
-          <w:szCs w:val="21"/>
-          <w:bdr w:val="none" w:sz="0" w:space="0" w:color="auto" w:frame="1"/>
-          <w:shd w:val="clear" w:color="auto" w:fill="FFFFFF"/>
-        </w:rPr>
-        <w:br/>
-      </w:r>
-      <w:r>
-        <w:rPr>
-          <w:rStyle w:val="lt-line-clampraw-line"/>
-          <w:rFonts w:ascii="Segoe UI" w:hAnsi="Segoe UI" w:cs="Segoe UI"/>
-          <w:sz w:val="21"/>
-          <w:szCs w:val="21"/>
-          <w:bdr w:val="none" w:sz="0" w:space="0" w:color="auto" w:frame="1"/>
-          <w:shd w:val="clear" w:color="auto" w:fill="FFFFFF"/>
-        </w:rPr>
-        <w:t>The dedication to my field leads me to share what I learn and to bring my unique perspectives to collaborative teams, in order to solve problems in a creative and strategic way and achieve the set objectives.</w:t>
-      </w:r>
-      <w:r>
-        <w:rPr>
-          <w:rFonts w:ascii="Segoe UI" w:hAnsi="Segoe UI" w:cs="Segoe UI"/>
-          <w:sz w:val="21"/>
-          <w:szCs w:val="21"/>
-          <w:bdr w:val="none" w:sz="0" w:space="0" w:color="auto" w:frame="1"/>
-          <w:shd w:val="clear" w:color="auto" w:fill="FFFFFF"/>
-        </w:rPr>
-        <w:br/>
-      </w:r>
-      <w:r>
-        <w:rPr>
-          <w:rStyle w:val="lt-line-clampraw-line"/>
-          <w:rFonts w:ascii="Segoe UI" w:hAnsi="Segoe UI" w:cs="Segoe UI"/>
-          <w:sz w:val="21"/>
-          <w:szCs w:val="21"/>
-          <w:bdr w:val="none" w:sz="0" w:space="0" w:color="auto" w:frame="1"/>
-          <w:shd w:val="clear" w:color="auto" w:fill="FFFFFF"/>
-        </w:rPr>
-        <w:t>Teamwork is one of my greatest strength: I think that great achievements are the product of great collaborations and team effort. Actually, I believe that building relationships and nurturing them is important to grow both professionally and personally.</w:t>
-      </w:r>
-    </w:p>
-    <w:p>
-      <w:pPr>
-        <w:spacing w:after="0" w:line="264" w:lineRule="auto"/>
-        <w:ind w:right="-72"/>
-        <w:jc w:val="both"/>
-        <w:rPr>
-          <w:rFonts w:ascii="Bahnschrift Light" w:hAnsi="Bahnschrift Light"/>
-          <w:sz w:val="24"/>
-          <w:szCs w:val="24"/>
-        </w:rPr>
-      </w:pPr>
-    </w:p>
-    <w:p>
-      <w:pPr>
-        <w:rPr>
           <w:rFonts w:ascii="Bahnschrift Light" w:hAnsi="Bahnschrift Light"/>
           <w:sz w:val="24"/>
           <w:szCs w:val="24"/>
@@ -362,18 +448,18 @@
         <mc:AlternateContent>
           <mc:Choice Requires="wps">
             <w:drawing>
-              <wp:anchor distT="0" distB="0" distL="114300" distR="114300" simplePos="0" relativeHeight="251661312" behindDoc="0" locked="0" layoutInCell="1" allowOverlap="1" wp14:anchorId="086209FC" wp14:editId="3425BE92">
+              <wp:anchor distT="0" distB="0" distL="114300" distR="114300" simplePos="0" relativeHeight="251661312" behindDoc="0" locked="0" layoutInCell="1" allowOverlap="1" wp14:anchorId="112EF2B5" wp14:editId="5121B6EF">
                 <wp:simplePos x="0" y="0"/>
                 <wp:positionH relativeFrom="column">
                   <wp:posOffset>-30480</wp:posOffset>
                 </wp:positionH>
                 <wp:positionV relativeFrom="paragraph">
-                  <wp:posOffset>9525</wp:posOffset>
+                  <wp:posOffset>39370</wp:posOffset>
                 </wp:positionV>
-                <wp:extent cx="3444240" cy="274320"/>
-                <wp:effectExtent l="0" t="0" r="22860" b="106680"/>
+                <wp:extent cx="3528060" cy="297180"/>
+                <wp:effectExtent l="0" t="0" r="15240" b="83820"/>
                 <wp:wrapNone/>
-                <wp:docPr id="76" name="Rounded Rectangular Callout 76"/>
+                <wp:docPr id="77" name="Rounded Rectangular Callout 77"/>
                 <wp:cNvGraphicFramePr/>
                 <a:graphic xmlns:a="http://schemas.openxmlformats.org/drawingml/2006/main">
                   <a:graphicData uri="http://schemas.microsoft.com/office/word/2010/wordprocessingShape">
@@ -382,12 +468,12 @@
                       <wps:spPr>
                         <a:xfrm>
                           <a:off x="0" y="0"/>
-                          <a:ext cx="3444240" cy="274320"/>
+                          <a:ext cx="3528060" cy="297180"/>
                         </a:xfrm>
                         <a:prstGeom prst="wedgeRoundRectCallout">
                           <a:avLst>
-                            <a:gd name="adj1" fmla="val -22668"/>
-                            <a:gd name="adj2" fmla="val 82738"/>
+                            <a:gd name="adj1" fmla="val -32281"/>
+                            <a:gd name="adj2" fmla="val 67140"/>
                             <a:gd name="adj3" fmla="val 16667"/>
                           </a:avLst>
                         </a:prstGeom>
@@ -414,6 +500,8 @@
                               <w:rPr>
                                 <w:rFonts w:ascii="Arial" w:hAnsi="Arial" w:cs="Arial"/>
                                 <w:b/>
+                                <w:sz w:val="24"/>
+                                <w:szCs w:val="24"/>
                                 <w:lang w:val="it-IT"/>
                               </w:rPr>
                             </w:pPr>
@@ -421,12 +509,12 @@
                               <w:rPr>
                                 <w:rFonts w:ascii="Arial" w:hAnsi="Arial" w:cs="Arial"/>
                                 <w:b/>
+                                <w:sz w:val="24"/>
+                                <w:szCs w:val="24"/>
                                 <w:lang w:val="it-IT"/>
                               </w:rPr>
                               <w:t>EDUCATION</w:t>
                             </w:r>
-                            <w:bookmarkStart w:id="0" w:name="_GoBack"/>
-                            <w:bookmarkEnd w:id="0"/>
                           </w:p>
                           <w:p>
                             <w:pPr>
@@ -455,7 +543,7 @@
           </mc:Choice>
           <mc:Fallback>
             <w:pict>
-              <v:shape w14:anchorId="086209FC" id="Rounded Rectangular Callout 76" o:spid="_x0000_s1027" type="#_x0000_t62" style="position:absolute;margin-left:-2.4pt;margin-top:.75pt;width:271.2pt;height:21.6pt;z-index:251661312;visibility:visible;mso-wrap-style:square;mso-width-percent:0;mso-height-percent:0;mso-wrap-distance-left:9pt;mso-wrap-distance-top:0;mso-wrap-distance-right:9pt;mso-wrap-distance-bottom:0;mso-position-horizontal:absolute;mso-position-horizontal-relative:text;mso-position-vertical:absolute;mso-position-vertical-relative:text;mso-width-percent:0;mso-height-percent:0;mso-width-relative:margin;mso-height-relative:margin;v-text-anchor:middle" o:gfxdata="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" adj="5904,28671" fillcolor="#70ad47 [3209]" strokecolor="white [3201]" strokeweight="1.5pt">
+              <v:shape w14:anchorId="112EF2B5" id="Rounded Rectangular Callout 77" o:spid="_x0000_s1027" type="#_x0000_t62" style="position:absolute;left:0;text-align:left;margin-left:-2.4pt;margin-top:3.1pt;width:277.8pt;height:23.4pt;z-index:251661312;visibility:visible;mso-wrap-style:square;mso-width-percent:0;mso-height-percent:0;mso-wrap-distance-left:9pt;mso-wrap-distance-top:0;mso-wrap-distance-right:9pt;mso-wrap-distance-bottom:0;mso-position-horizontal:absolute;mso-position-horizontal-relative:text;mso-position-vertical:absolute;mso-position-vertical-relative:text;mso-width-percent:0;mso-height-percent:0;mso-width-relative:margin;mso-height-relative:margin;v-text-anchor:middle" o:gfxdata="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" adj="3827,25302" fillcolor="#f79646 [3209]" strokecolor="white [3201]" strokeweight="1.5pt">
                 <v:textbox>
                   <w:txbxContent>
                     <w:p>
@@ -464,6 +552,8 @@
                         <w:rPr>
                           <w:rFonts w:ascii="Arial" w:hAnsi="Arial" w:cs="Arial"/>
                           <w:b/>
+                          <w:sz w:val="24"/>
+                          <w:szCs w:val="24"/>
                           <w:lang w:val="it-IT"/>
                         </w:rPr>
                       </w:pPr>
@@ -471,12 +561,12 @@
                         <w:rPr>
                           <w:rFonts w:ascii="Arial" w:hAnsi="Arial" w:cs="Arial"/>
                           <w:b/>
+                          <w:sz w:val="24"/>
+                          <w:szCs w:val="24"/>
                           <w:lang w:val="it-IT"/>
                         </w:rPr>
                         <w:t>EDUCATION</w:t>
                       </w:r>
-                      <w:bookmarkStart w:id="1" w:name="_GoBack"/>
-                      <w:bookmarkEnd w:id="1"/>
                     </w:p>
                     <w:p>
                       <w:pPr>
@@ -491,10 +581,1491 @@
         </mc:AlternateContent>
       </w:r>
     </w:p>
+    <w:p>
+      <w:pPr>
+        <w:rPr>
+          <w:rFonts w:ascii="Bahnschrift Light" w:hAnsi="Bahnschrift Light"/>
+          <w:sz w:val="24"/>
+          <w:szCs w:val="24"/>
+        </w:rPr>
+      </w:pPr>
+    </w:p>
+    <w:p>
+      <w:pPr>
+        <w:pStyle w:val="ListParagraph"/>
+        <w:numPr>
+          <w:ilvl w:val="0"/>
+          <w:numId w:val="1"/>
+        </w:numPr>
+        <w:spacing w:after="0" w:line="360" w:lineRule="auto"/>
+        <w:rPr>
+          <w:rFonts w:ascii="Bahnschrift Light" w:hAnsi="Bahnschrift Light"/>
+          <w:b/>
+        </w:rPr>
+      </w:pPr>
+      <w:proofErr w:type="spellStart"/>
+      <w:r>
+        <w:rPr>
+          <w:rFonts w:ascii="Bahnschrift Light" w:hAnsi="Bahnschrift Light"/>
+          <w:b/>
+        </w:rPr>
+        <w:t>Uninettuno</w:t>
+      </w:r>
+      <w:proofErr w:type="spellEnd"/>
+      <w:r>
+        <w:rPr>
+          <w:rFonts w:ascii="Bahnschrift Light" w:hAnsi="Bahnschrift Light"/>
+          <w:b/>
+        </w:rPr>
+        <w:t xml:space="preserve"> </w:t>
+      </w:r>
+      <w:proofErr w:type="spellStart"/>
+      <w:r>
+        <w:rPr>
+          <w:rFonts w:ascii="Bahnschrift Light" w:hAnsi="Bahnschrift Light"/>
+          <w:b/>
+        </w:rPr>
+        <w:t>Telematic</w:t>
+      </w:r>
+      <w:proofErr w:type="spellEnd"/>
+      <w:r>
+        <w:rPr>
+          <w:rFonts w:ascii="Bahnschrift Light" w:hAnsi="Bahnschrift Light"/>
+          <w:b/>
+        </w:rPr>
+        <w:t xml:space="preserve"> University</w:t>
+      </w:r>
+    </w:p>
+    <w:p>
+      <w:pPr>
+        <w:spacing w:after="0" w:line="360" w:lineRule="auto"/>
+        <w:ind w:left="720"/>
+        <w:rPr>
+          <w:rFonts w:ascii="Bahnschrift Light" w:hAnsi="Bahnschrift Light"/>
+          <w:sz w:val="20"/>
+          <w:szCs w:val="20"/>
+        </w:rPr>
+      </w:pPr>
+      <w:r>
+        <w:rPr>
+          <w:rFonts w:ascii="Bahnschrift Light" w:hAnsi="Bahnschrift Light"/>
+          <w:sz w:val="20"/>
+          <w:szCs w:val="20"/>
+        </w:rPr>
+        <w:t xml:space="preserve">Undergraduate </w:t>
+      </w:r>
+      <w:proofErr w:type="gramStart"/>
+      <w:r>
+        <w:rPr>
+          <w:rFonts w:ascii="Bahnschrift Light" w:hAnsi="Bahnschrift Light"/>
+          <w:sz w:val="20"/>
+          <w:szCs w:val="20"/>
+        </w:rPr>
+        <w:t>Bachelor’s  degree</w:t>
+      </w:r>
+      <w:proofErr w:type="gramEnd"/>
+    </w:p>
+    <w:p>
+      <w:pPr>
+        <w:spacing w:after="0" w:line="360" w:lineRule="auto"/>
+        <w:ind w:left="720"/>
+        <w:rPr>
+          <w:rFonts w:ascii="Bahnschrift Light" w:hAnsi="Bahnschrift Light"/>
+          <w:i/>
+          <w:sz w:val="20"/>
+          <w:szCs w:val="20"/>
+        </w:rPr>
+      </w:pPr>
+      <w:r>
+        <w:rPr>
+          <w:rFonts w:ascii="Bahnschrift Light" w:hAnsi="Bahnschrift Light"/>
+          <w:i/>
+          <w:sz w:val="20"/>
+          <w:szCs w:val="20"/>
+        </w:rPr>
+        <w:t xml:space="preserve">Computer Engineering </w:t>
+      </w:r>
+    </w:p>
+    <w:p>
+      <w:pPr>
+        <w:pStyle w:val="ListParagraph"/>
+        <w:numPr>
+          <w:ilvl w:val="0"/>
+          <w:numId w:val="1"/>
+        </w:numPr>
+        <w:spacing w:after="0" w:line="360" w:lineRule="auto"/>
+        <w:rPr>
+          <w:rFonts w:ascii="Bahnschrift Light" w:hAnsi="Bahnschrift Light"/>
+          <w:b/>
+          <w:lang w:val="it-IT"/>
+        </w:rPr>
+      </w:pPr>
+      <w:r>
+        <w:rPr>
+          <w:rFonts w:ascii="Bahnschrift Light" w:hAnsi="Bahnschrift Light"/>
+          <w:b/>
+          <w:lang w:val="it-IT"/>
+        </w:rPr>
+        <w:t>I.T.S  Luigi Einaudi</w:t>
+      </w:r>
+    </w:p>
+    <w:p>
+      <w:pPr>
+        <w:pStyle w:val="ListParagraph"/>
+        <w:spacing w:after="0" w:line="360" w:lineRule="auto"/>
+        <w:rPr>
+          <w:rFonts w:ascii="Bahnschrift Light" w:hAnsi="Bahnschrift Light"/>
+          <w:sz w:val="20"/>
+          <w:szCs w:val="20"/>
+        </w:rPr>
+      </w:pPr>
+      <w:proofErr w:type="gramStart"/>
+      <w:r>
+        <w:rPr>
+          <w:rFonts w:ascii="Bahnschrift Light" w:hAnsi="Bahnschrift Light"/>
+          <w:sz w:val="20"/>
+          <w:szCs w:val="20"/>
+        </w:rPr>
+        <w:t>Secondary  School</w:t>
+      </w:r>
+      <w:proofErr w:type="gramEnd"/>
+      <w:r>
+        <w:rPr>
+          <w:rFonts w:ascii="Bahnschrift Light" w:hAnsi="Bahnschrift Light"/>
+          <w:sz w:val="20"/>
+          <w:szCs w:val="20"/>
+        </w:rPr>
+        <w:t xml:space="preserve"> Diploma </w:t>
+      </w:r>
+    </w:p>
+    <w:p>
+      <w:pPr>
+        <w:spacing w:after="0" w:line="360" w:lineRule="auto"/>
+        <w:ind w:left="720"/>
+        <w:rPr>
+          <w:rFonts w:ascii="Bahnschrift Light" w:hAnsi="Bahnschrift Light"/>
+          <w:i/>
+          <w:sz w:val="20"/>
+          <w:szCs w:val="20"/>
+        </w:rPr>
+      </w:pPr>
+      <w:r>
+        <w:rPr>
+          <w:rFonts w:ascii="Bahnschrift Light" w:hAnsi="Bahnschrift Light"/>
+          <w:i/>
+          <w:sz w:val="20"/>
+          <w:szCs w:val="20"/>
+        </w:rPr>
+        <w:t>IT Engineer</w:t>
+      </w:r>
+    </w:p>
+    <w:p>
+      <w:pPr>
+        <w:spacing w:after="0" w:line="360" w:lineRule="auto"/>
+        <w:ind w:left="720"/>
+        <w:rPr>
+          <w:rFonts w:ascii="Bahnschrift Light" w:hAnsi="Bahnschrift Light"/>
+          <w:i/>
+          <w:sz w:val="20"/>
+          <w:szCs w:val="20"/>
+        </w:rPr>
+      </w:pPr>
+      <w:r>
+        <w:rPr>
+          <w:rFonts w:ascii="Bahnschrift Light" w:hAnsi="Bahnschrift Light"/>
+          <w:noProof/>
+          <w:sz w:val="44"/>
+          <w:szCs w:val="44"/>
+        </w:rPr>
+        <mc:AlternateContent>
+          <mc:Choice Requires="wps">
+            <w:drawing>
+              <wp:anchor distT="0" distB="0" distL="114300" distR="114300" simplePos="0" relativeHeight="251663360" behindDoc="0" locked="0" layoutInCell="1" allowOverlap="1" wp14:anchorId="112EF2B5" wp14:editId="5121B6EF">
+                <wp:simplePos x="0" y="0"/>
+                <wp:positionH relativeFrom="column">
+                  <wp:posOffset>0</wp:posOffset>
+                </wp:positionH>
+                <wp:positionV relativeFrom="paragraph">
+                  <wp:posOffset>22225</wp:posOffset>
+                </wp:positionV>
+                <wp:extent cx="3502152" cy="301752"/>
+                <wp:effectExtent l="0" t="0" r="22225" b="117475"/>
+                <wp:wrapNone/>
+                <wp:docPr id="79" name="Rounded Rectangular Callout 79"/>
+                <wp:cNvGraphicFramePr/>
+                <a:graphic xmlns:a="http://schemas.openxmlformats.org/drawingml/2006/main">
+                  <a:graphicData uri="http://schemas.microsoft.com/office/word/2010/wordprocessingShape">
+                    <wps:wsp>
+                      <wps:cNvSpPr/>
+                      <wps:spPr>
+                        <a:xfrm>
+                          <a:off x="0" y="0"/>
+                          <a:ext cx="3502152" cy="301752"/>
+                        </a:xfrm>
+                        <a:prstGeom prst="wedgeRoundRectCallout">
+                          <a:avLst>
+                            <a:gd name="adj1" fmla="val -36385"/>
+                            <a:gd name="adj2" fmla="val 79960"/>
+                            <a:gd name="adj3" fmla="val 16667"/>
+                          </a:avLst>
+                        </a:prstGeom>
+                      </wps:spPr>
+                      <wps:style>
+                        <a:lnRef idx="3">
+                          <a:schemeClr val="lt1"/>
+                        </a:lnRef>
+                        <a:fillRef idx="1">
+                          <a:schemeClr val="accent6"/>
+                        </a:fillRef>
+                        <a:effectRef idx="1">
+                          <a:schemeClr val="accent6"/>
+                        </a:effectRef>
+                        <a:fontRef idx="minor">
+                          <a:schemeClr val="lt1"/>
+                        </a:fontRef>
+                      </wps:style>
+                      <wps:txbx>
+                        <w:txbxContent>
+                          <w:p>
+                            <w:pPr>
+                              <w:jc w:val="center"/>
+                              <w:rPr>
+                                <w:rFonts w:ascii="Arial" w:hAnsi="Arial" w:cs="Arial"/>
+                                <w:b/>
+                                <w:sz w:val="24"/>
+                                <w:szCs w:val="24"/>
+                                <w:lang w:val="it-IT"/>
+                              </w:rPr>
+                            </w:pPr>
+                            <w:r>
+                              <w:rPr>
+                                <w:rFonts w:ascii="Arial" w:hAnsi="Arial" w:cs="Arial"/>
+                                <w:b/>
+                                <w:sz w:val="24"/>
+                                <w:szCs w:val="24"/>
+                                <w:lang w:val="it-IT"/>
+                              </w:rPr>
+                              <w:t>WORK EXPERIENCE</w:t>
+                            </w:r>
+                          </w:p>
+                          <w:p>
+                            <w:pPr>
+                              <w:jc w:val="center"/>
+                            </w:pPr>
+                          </w:p>
+                        </w:txbxContent>
+                      </wps:txbx>
+                      <wps:bodyPr rot="0" spcFirstLastPara="0" vertOverflow="overflow" horzOverflow="overflow" vert="horz" wrap="square" lIns="91440" tIns="45720" rIns="91440" bIns="45720" numCol="1" spcCol="0" rtlCol="0" fromWordArt="0" anchor="ctr" anchorCtr="0" forceAA="0" compatLnSpc="1">
+                        <a:prstTxWarp prst="textNoShape">
+                          <a:avLst/>
+                        </a:prstTxWarp>
+                        <a:noAutofit/>
+                      </wps:bodyPr>
+                    </wps:wsp>
+                  </a:graphicData>
+                </a:graphic>
+                <wp14:sizeRelH relativeFrom="margin">
+                  <wp14:pctWidth>0</wp14:pctWidth>
+                </wp14:sizeRelH>
+                <wp14:sizeRelV relativeFrom="margin">
+                  <wp14:pctHeight>0</wp14:pctHeight>
+                </wp14:sizeRelV>
+              </wp:anchor>
+            </w:drawing>
+          </mc:Choice>
+          <mc:Fallback>
+            <w:pict>
+              <v:shape w14:anchorId="112EF2B5" id="Rounded Rectangular Callout 79" o:spid="_x0000_s1028" type="#_x0000_t62" style="position:absolute;left:0;text-align:left;margin-left:0;margin-top:1.75pt;width:275.75pt;height:23.75pt;z-index:251663360;visibility:visible;mso-wrap-style:square;mso-width-percent:0;mso-height-percent:0;mso-wrap-distance-left:9pt;mso-wrap-distance-top:0;mso-wrap-distance-right:9pt;mso-wrap-distance-bottom:0;mso-position-horizontal:absolute;mso-position-horizontal-relative:text;mso-position-vertical:absolute;mso-position-vertical-relative:text;mso-width-percent:0;mso-height-percent:0;mso-width-relative:margin;mso-height-relative:margin;v-text-anchor:middle" o:gfxdata="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" adj="2941,28071" fillcolor="#f79646 [3209]" strokecolor="white [3201]" strokeweight="1.5pt">
+                <v:textbox>
+                  <w:txbxContent>
+                    <w:p>
+                      <w:pPr>
+                        <w:jc w:val="center"/>
+                        <w:rPr>
+                          <w:rFonts w:ascii="Arial" w:hAnsi="Arial" w:cs="Arial"/>
+                          <w:b/>
+                          <w:sz w:val="24"/>
+                          <w:szCs w:val="24"/>
+                          <w:lang w:val="it-IT"/>
+                        </w:rPr>
+                      </w:pPr>
+                      <w:r>
+                        <w:rPr>
+                          <w:rFonts w:ascii="Arial" w:hAnsi="Arial" w:cs="Arial"/>
+                          <w:b/>
+                          <w:sz w:val="24"/>
+                          <w:szCs w:val="24"/>
+                          <w:lang w:val="it-IT"/>
+                        </w:rPr>
+                        <w:t>WORK EXPERIENCE</w:t>
+                      </w:r>
+                    </w:p>
+                    <w:p>
+                      <w:pPr>
+                        <w:jc w:val="center"/>
+                      </w:pPr>
+                    </w:p>
+                  </w:txbxContent>
+                </v:textbox>
+              </v:shape>
+            </w:pict>
+          </mc:Fallback>
+        </mc:AlternateContent>
+      </w:r>
+    </w:p>
+    <w:p>
+      <w:pPr>
+        <w:spacing w:after="0" w:line="360" w:lineRule="auto"/>
+        <w:ind w:left="720"/>
+        <w:rPr>
+          <w:rFonts w:ascii="Bahnschrift Light" w:hAnsi="Bahnschrift Light"/>
+          <w:i/>
+          <w:sz w:val="20"/>
+          <w:szCs w:val="20"/>
+        </w:rPr>
+      </w:pPr>
+    </w:p>
+    <w:p>
+      <w:pPr>
+        <w:pStyle w:val="ListParagraph"/>
+        <w:numPr>
+          <w:ilvl w:val="0"/>
+          <w:numId w:val="1"/>
+        </w:numPr>
+        <w:spacing w:after="0" w:line="360" w:lineRule="auto"/>
+        <w:rPr>
+          <w:rFonts w:ascii="Bahnschrift Light" w:hAnsi="Bahnschrift Light"/>
+          <w:b/>
+        </w:rPr>
+      </w:pPr>
+      <w:proofErr w:type="spellStart"/>
+      <w:r>
+        <w:rPr>
+          <w:rFonts w:ascii="Bahnschrift Light" w:hAnsi="Bahnschrift Light"/>
+          <w:b/>
+        </w:rPr>
+        <w:t>Gruppo</w:t>
+      </w:r>
+      <w:proofErr w:type="spellEnd"/>
+      <w:r>
+        <w:rPr>
+          <w:rFonts w:ascii="Bahnschrift Light" w:hAnsi="Bahnschrift Light"/>
+          <w:b/>
+        </w:rPr>
+        <w:t xml:space="preserve"> </w:t>
+      </w:r>
+      <w:proofErr w:type="spellStart"/>
+      <w:r>
+        <w:rPr>
+          <w:rFonts w:ascii="Bahnschrift Light" w:hAnsi="Bahnschrift Light"/>
+          <w:b/>
+        </w:rPr>
+        <w:t>Euris</w:t>
+      </w:r>
+      <w:proofErr w:type="spellEnd"/>
+      <w:r>
+        <w:rPr>
+          <w:rFonts w:ascii="Bahnschrift Light" w:hAnsi="Bahnschrift Light"/>
+          <w:b/>
+        </w:rPr>
+        <w:t xml:space="preserve"> Spa</w:t>
+      </w:r>
+      <w:r>
+        <w:rPr>
+          <w:rFonts w:ascii="Bahnschrift Light" w:hAnsi="Bahnschrift Light"/>
+          <w:b/>
+        </w:rPr>
+        <w:t xml:space="preserve"> - Padua</w:t>
+      </w:r>
+    </w:p>
+    <w:p>
+      <w:pPr>
+        <w:pStyle w:val="ListParagraph"/>
+        <w:spacing w:after="0" w:line="360" w:lineRule="auto"/>
+        <w:rPr>
+          <w:rFonts w:ascii="Bahnschrift Light" w:hAnsi="Bahnschrift Light"/>
+          <w:sz w:val="20"/>
+          <w:szCs w:val="20"/>
+        </w:rPr>
+      </w:pPr>
+      <w:r>
+        <w:rPr>
+          <w:rFonts w:ascii="Bahnschrift Light" w:hAnsi="Bahnschrift Light"/>
+          <w:sz w:val="20"/>
+          <w:szCs w:val="20"/>
+        </w:rPr>
+        <w:t>01/11/2018 – present</w:t>
+      </w:r>
+      <w:r>
+        <w:rPr>
+          <w:rFonts w:ascii="Bahnschrift Light" w:hAnsi="Bahnschrift Light"/>
+          <w:sz w:val="20"/>
+          <w:szCs w:val="20"/>
+        </w:rPr>
+        <w:t xml:space="preserve"> </w:t>
+      </w:r>
+    </w:p>
+    <w:p>
+      <w:pPr>
+        <w:pStyle w:val="ListParagraph"/>
+        <w:spacing w:after="0" w:line="360" w:lineRule="auto"/>
+        <w:rPr>
+          <w:rFonts w:ascii="Bahnschrift Light" w:hAnsi="Bahnschrift Light"/>
+          <w:i/>
+          <w:sz w:val="20"/>
+          <w:szCs w:val="20"/>
+        </w:rPr>
+      </w:pPr>
+      <w:r>
+        <w:rPr>
+          <w:rFonts w:ascii="Bahnschrift Light" w:hAnsi="Bahnschrift Light"/>
+          <w:i/>
+          <w:sz w:val="20"/>
+          <w:szCs w:val="20"/>
+        </w:rPr>
+        <w:t>Software Engineer</w:t>
+      </w:r>
+    </w:p>
+    <w:p>
+      <w:pPr>
+        <w:pStyle w:val="ListParagraph"/>
+        <w:numPr>
+          <w:ilvl w:val="0"/>
+          <w:numId w:val="3"/>
+        </w:numPr>
+        <w:spacing w:after="0" w:line="360" w:lineRule="auto"/>
+        <w:ind w:left="990" w:hanging="270"/>
+        <w:jc w:val="both"/>
+        <w:rPr>
+          <w:rFonts w:ascii="Bahnschrift Light" w:hAnsi="Bahnschrift Light"/>
+          <w:sz w:val="20"/>
+          <w:szCs w:val="20"/>
+        </w:rPr>
+      </w:pPr>
+      <w:r>
+        <w:rPr>
+          <w:rFonts w:ascii="Bahnschrift Light" w:hAnsi="Bahnschrift Light"/>
+          <w:sz w:val="20"/>
+          <w:szCs w:val="20"/>
+        </w:rPr>
+        <w:t xml:space="preserve">Design and develop web application using Java and </w:t>
+      </w:r>
+      <w:proofErr w:type="gramStart"/>
+      <w:r>
+        <w:rPr>
+          <w:rFonts w:ascii="Bahnschrift Light" w:hAnsi="Bahnschrift Light"/>
+          <w:sz w:val="20"/>
+          <w:szCs w:val="20"/>
+        </w:rPr>
+        <w:t>Spring</w:t>
+      </w:r>
+      <w:proofErr w:type="gramEnd"/>
+      <w:r>
+        <w:rPr>
+          <w:rFonts w:ascii="Bahnschrift Light" w:hAnsi="Bahnschrift Light"/>
+          <w:sz w:val="20"/>
+          <w:szCs w:val="20"/>
+        </w:rPr>
+        <w:t xml:space="preserve"> framework with </w:t>
+      </w:r>
+      <w:proofErr w:type="spellStart"/>
+      <w:r>
+        <w:rPr>
+          <w:rFonts w:ascii="Bahnschrift Light" w:hAnsi="Bahnschrift Light"/>
+          <w:sz w:val="20"/>
+          <w:szCs w:val="20"/>
+        </w:rPr>
+        <w:t>microservices</w:t>
+      </w:r>
+      <w:proofErr w:type="spellEnd"/>
+      <w:r>
+        <w:rPr>
+          <w:rFonts w:ascii="Bahnschrift Light" w:hAnsi="Bahnschrift Light"/>
+          <w:sz w:val="20"/>
+          <w:szCs w:val="20"/>
+        </w:rPr>
+        <w:t xml:space="preserve"> architecture.</w:t>
+      </w:r>
+    </w:p>
+    <w:p>
+      <w:pPr>
+        <w:pStyle w:val="ListParagraph"/>
+        <w:numPr>
+          <w:ilvl w:val="0"/>
+          <w:numId w:val="3"/>
+        </w:numPr>
+        <w:spacing w:after="0" w:line="360" w:lineRule="auto"/>
+        <w:ind w:left="990" w:hanging="270"/>
+        <w:jc w:val="both"/>
+        <w:rPr>
+          <w:rFonts w:ascii="Bahnschrift Light" w:hAnsi="Bahnschrift Light"/>
+          <w:sz w:val="20"/>
+          <w:szCs w:val="20"/>
+        </w:rPr>
+      </w:pPr>
+      <w:r>
+        <w:rPr>
+          <w:rFonts w:ascii="Bahnschrift Light" w:hAnsi="Bahnschrift Light"/>
+          <w:sz w:val="20"/>
+          <w:szCs w:val="20"/>
+        </w:rPr>
+        <w:t>Software test, build and deploy automation using CI and CD practices</w:t>
+      </w:r>
+    </w:p>
+    <w:p>
+      <w:pPr>
+        <w:spacing w:after="0" w:line="360" w:lineRule="auto"/>
+        <w:rPr>
+          <w:rFonts w:ascii="Bahnschrift Light" w:hAnsi="Bahnschrift Light"/>
+          <w:sz w:val="20"/>
+          <w:szCs w:val="20"/>
+        </w:rPr>
+      </w:pPr>
+      <w:r>
+        <w:rPr>
+          <w:rFonts w:ascii="Bahnschrift Light" w:hAnsi="Bahnschrift Light"/>
+          <w:noProof/>
+          <w:sz w:val="44"/>
+          <w:szCs w:val="44"/>
+        </w:rPr>
+        <mc:AlternateContent>
+          <mc:Choice Requires="wps">
+            <w:drawing>
+              <wp:anchor distT="0" distB="0" distL="114300" distR="114300" simplePos="0" relativeHeight="251665408" behindDoc="0" locked="0" layoutInCell="1" allowOverlap="1" wp14:anchorId="52186077" wp14:editId="0C39954B">
+                <wp:simplePos x="0" y="0"/>
+                <wp:positionH relativeFrom="column">
+                  <wp:posOffset>163830</wp:posOffset>
+                </wp:positionH>
+                <wp:positionV relativeFrom="paragraph">
+                  <wp:posOffset>57785</wp:posOffset>
+                </wp:positionV>
+                <wp:extent cx="3444240" cy="301625"/>
+                <wp:effectExtent l="0" t="0" r="22860" b="98425"/>
+                <wp:wrapNone/>
+                <wp:docPr id="80" name="Rounded Rectangular Callout 80"/>
+                <wp:cNvGraphicFramePr/>
+                <a:graphic xmlns:a="http://schemas.openxmlformats.org/drawingml/2006/main">
+                  <a:graphicData uri="http://schemas.microsoft.com/office/word/2010/wordprocessingShape">
+                    <wps:wsp>
+                      <wps:cNvSpPr/>
+                      <wps:spPr>
+                        <a:xfrm>
+                          <a:off x="0" y="0"/>
+                          <a:ext cx="3444240" cy="301625"/>
+                        </a:xfrm>
+                        <a:prstGeom prst="wedgeRoundRectCallout">
+                          <a:avLst>
+                            <a:gd name="adj1" fmla="val -32182"/>
+                            <a:gd name="adj2" fmla="val 69854"/>
+                            <a:gd name="adj3" fmla="val 16667"/>
+                          </a:avLst>
+                        </a:prstGeom>
+                      </wps:spPr>
+                      <wps:style>
+                        <a:lnRef idx="3">
+                          <a:schemeClr val="lt1"/>
+                        </a:lnRef>
+                        <a:fillRef idx="1">
+                          <a:schemeClr val="accent6"/>
+                        </a:fillRef>
+                        <a:effectRef idx="1">
+                          <a:schemeClr val="accent6"/>
+                        </a:effectRef>
+                        <a:fontRef idx="minor">
+                          <a:schemeClr val="lt1"/>
+                        </a:fontRef>
+                      </wps:style>
+                      <wps:txbx>
+                        <w:txbxContent>
+                          <w:p>
+                            <w:pPr>
+                              <w:ind w:right="24"/>
+                              <w:jc w:val="center"/>
+                              <w:rPr>
+                                <w:rFonts w:ascii="Arial" w:hAnsi="Arial" w:cs="Arial"/>
+                                <w:b/>
+                                <w:sz w:val="24"/>
+                                <w:szCs w:val="24"/>
+                                <w:lang w:val="it-IT"/>
+                              </w:rPr>
+                            </w:pPr>
+                            <w:r>
+                              <w:rPr>
+                                <w:rFonts w:ascii="Arial" w:hAnsi="Arial" w:cs="Arial"/>
+                                <w:b/>
+                                <w:sz w:val="24"/>
+                                <w:szCs w:val="24"/>
+                                <w:lang w:val="it-IT"/>
+                              </w:rPr>
+                              <w:t>SOFTWARE SKILLS</w:t>
+                            </w:r>
+                          </w:p>
+                          <w:p>
+                            <w:pPr>
+                              <w:ind w:right="24"/>
+                              <w:jc w:val="center"/>
+                            </w:pPr>
+                          </w:p>
+                        </w:txbxContent>
+                      </wps:txbx>
+                      <wps:bodyPr rot="0" spcFirstLastPara="0" vertOverflow="overflow" horzOverflow="overflow" vert="horz" wrap="square" lIns="91440" tIns="45720" rIns="91440" bIns="45720" numCol="1" spcCol="0" rtlCol="0" fromWordArt="0" anchor="ctr" anchorCtr="0" forceAA="0" compatLnSpc="1">
+                        <a:prstTxWarp prst="textNoShape">
+                          <a:avLst/>
+                        </a:prstTxWarp>
+                        <a:noAutofit/>
+                      </wps:bodyPr>
+                    </wps:wsp>
+                  </a:graphicData>
+                </a:graphic>
+                <wp14:sizeRelH relativeFrom="margin">
+                  <wp14:pctWidth>0</wp14:pctWidth>
+                </wp14:sizeRelH>
+                <wp14:sizeRelV relativeFrom="margin">
+                  <wp14:pctHeight>0</wp14:pctHeight>
+                </wp14:sizeRelV>
+              </wp:anchor>
+            </w:drawing>
+          </mc:Choice>
+          <mc:Fallback>
+            <w:pict>
+              <v:shape w14:anchorId="52186077" id="Rounded Rectangular Callout 80" o:spid="_x0000_s1029" type="#_x0000_t62" style="position:absolute;margin-left:12.9pt;margin-top:4.55pt;width:271.2pt;height:23.75pt;z-index:251665408;visibility:visible;mso-wrap-style:square;mso-width-percent:0;mso-height-percent:0;mso-wrap-distance-left:9pt;mso-wrap-distance-top:0;mso-wrap-distance-right:9pt;mso-wrap-distance-bottom:0;mso-position-horizontal:absolute;mso-position-horizontal-relative:text;mso-position-vertical:absolute;mso-position-vertical-relative:text;mso-width-percent:0;mso-height-percent:0;mso-width-relative:margin;mso-height-relative:margin;v-text-anchor:middle" o:gfxdata="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" adj="3849,25888" fillcolor="#f79646 [3209]" strokecolor="white [3201]" strokeweight="1.5pt">
+                <v:textbox>
+                  <w:txbxContent>
+                    <w:p>
+                      <w:pPr>
+                        <w:ind w:right="24"/>
+                        <w:jc w:val="center"/>
+                        <w:rPr>
+                          <w:rFonts w:ascii="Arial" w:hAnsi="Arial" w:cs="Arial"/>
+                          <w:b/>
+                          <w:sz w:val="24"/>
+                          <w:szCs w:val="24"/>
+                          <w:lang w:val="it-IT"/>
+                        </w:rPr>
+                      </w:pPr>
+                      <w:r>
+                        <w:rPr>
+                          <w:rFonts w:ascii="Arial" w:hAnsi="Arial" w:cs="Arial"/>
+                          <w:b/>
+                          <w:sz w:val="24"/>
+                          <w:szCs w:val="24"/>
+                          <w:lang w:val="it-IT"/>
+                        </w:rPr>
+                        <w:t>SOFTWARE SKILLS</w:t>
+                      </w:r>
+                    </w:p>
+                    <w:p>
+                      <w:pPr>
+                        <w:ind w:right="24"/>
+                        <w:jc w:val="center"/>
+                      </w:pPr>
+                    </w:p>
+                  </w:txbxContent>
+                </v:textbox>
+              </v:shape>
+            </w:pict>
+          </mc:Fallback>
+        </mc:AlternateContent>
+      </w:r>
+    </w:p>
+    <w:p>
+      <w:pPr>
+        <w:spacing w:after="0" w:line="360" w:lineRule="auto"/>
+        <w:rPr>
+          <w:rFonts w:ascii="Bahnschrift Light" w:hAnsi="Bahnschrift Light"/>
+          <w:sz w:val="20"/>
+          <w:szCs w:val="20"/>
+        </w:rPr>
+      </w:pPr>
+    </w:p>
+    <w:p>
+      <w:pPr>
+        <w:spacing w:after="0" w:line="360" w:lineRule="auto"/>
+        <w:rPr>
+          <w:rFonts w:ascii="Bahnschrift Light" w:hAnsi="Bahnschrift Light"/>
+          <w:sz w:val="20"/>
+          <w:szCs w:val="20"/>
+        </w:rPr>
+      </w:pPr>
+    </w:p>
+    <w:p>
+      <w:pPr>
+        <w:spacing w:after="0" w:line="360" w:lineRule="auto"/>
+        <w:ind w:left="270"/>
+        <w:rPr>
+          <w:rFonts w:ascii="Bahnschrift Light" w:hAnsi="Bahnschrift Light"/>
+          <w:sz w:val="24"/>
+          <w:szCs w:val="24"/>
+        </w:rPr>
+      </w:pPr>
+      <w:r>
+        <w:rPr>
+          <w:rFonts w:ascii="Bahnschrift Light" w:hAnsi="Bahnschrift Light"/>
+          <w:sz w:val="24"/>
+          <w:szCs w:val="24"/>
+        </w:rPr>
+        <w:t>#Java #</w:t>
+      </w:r>
+      <w:proofErr w:type="spellStart"/>
+      <w:proofErr w:type="gramStart"/>
+      <w:r>
+        <w:rPr>
+          <w:rFonts w:ascii="Bahnschrift Light" w:hAnsi="Bahnschrift Light"/>
+          <w:sz w:val="24"/>
+          <w:szCs w:val="24"/>
+        </w:rPr>
+        <w:t>Pyton</w:t>
+      </w:r>
+      <w:proofErr w:type="spellEnd"/>
+      <w:r>
+        <w:rPr>
+          <w:rFonts w:ascii="Bahnschrift Light" w:hAnsi="Bahnschrift Light"/>
+          <w:sz w:val="24"/>
+          <w:szCs w:val="24"/>
+        </w:rPr>
+        <w:t xml:space="preserve">  #</w:t>
+      </w:r>
+      <w:proofErr w:type="gramEnd"/>
+      <w:r>
+        <w:rPr>
+          <w:rFonts w:ascii="Bahnschrift Light" w:hAnsi="Bahnschrift Light"/>
+          <w:sz w:val="24"/>
+          <w:szCs w:val="24"/>
+        </w:rPr>
+        <w:t xml:space="preserve">C </w:t>
+      </w:r>
+    </w:p>
+    <w:p>
+      <w:pPr>
+        <w:spacing w:after="0" w:line="360" w:lineRule="auto"/>
+        <w:ind w:left="270"/>
+        <w:rPr>
+          <w:rFonts w:ascii="Bahnschrift Light" w:hAnsi="Bahnschrift Light"/>
+          <w:sz w:val="24"/>
+          <w:szCs w:val="24"/>
+        </w:rPr>
+      </w:pPr>
+      <w:r>
+        <w:rPr>
+          <w:rFonts w:ascii="Bahnschrift Light" w:hAnsi="Bahnschrift Light"/>
+          <w:sz w:val="24"/>
+          <w:szCs w:val="24"/>
+        </w:rPr>
+        <w:t>#</w:t>
+      </w:r>
+      <w:proofErr w:type="spellStart"/>
+      <w:proofErr w:type="gramStart"/>
+      <w:r>
+        <w:rPr>
+          <w:rFonts w:ascii="Bahnschrift Light" w:hAnsi="Bahnschrift Light"/>
+          <w:sz w:val="24"/>
+          <w:szCs w:val="24"/>
+        </w:rPr>
+        <w:t>Javascript</w:t>
+      </w:r>
+      <w:proofErr w:type="spellEnd"/>
+      <w:r>
+        <w:rPr>
+          <w:rFonts w:ascii="Bahnschrift Light" w:hAnsi="Bahnschrift Light"/>
+          <w:sz w:val="24"/>
+          <w:szCs w:val="24"/>
+        </w:rPr>
+        <w:t xml:space="preserve">  #</w:t>
+      </w:r>
+      <w:proofErr w:type="gramEnd"/>
+      <w:r>
+        <w:rPr>
+          <w:rFonts w:ascii="Bahnschrift Light" w:hAnsi="Bahnschrift Light"/>
+          <w:sz w:val="24"/>
+          <w:szCs w:val="24"/>
+        </w:rPr>
+        <w:t>Html  #</w:t>
+      </w:r>
+      <w:proofErr w:type="spellStart"/>
+      <w:r>
+        <w:rPr>
+          <w:rFonts w:ascii="Bahnschrift Light" w:hAnsi="Bahnschrift Light"/>
+          <w:sz w:val="24"/>
+          <w:szCs w:val="24"/>
+        </w:rPr>
+        <w:t>Css</w:t>
+      </w:r>
+      <w:proofErr w:type="spellEnd"/>
+    </w:p>
+    <w:p>
+      <w:pPr>
+        <w:spacing w:after="0" w:line="360" w:lineRule="auto"/>
+        <w:ind w:left="270"/>
+        <w:rPr>
+          <w:rFonts w:ascii="Bahnschrift Light" w:hAnsi="Bahnschrift Light"/>
+          <w:sz w:val="24"/>
+          <w:szCs w:val="24"/>
+        </w:rPr>
+      </w:pPr>
+      <w:r>
+        <w:rPr>
+          <w:rFonts w:ascii="Bahnschrift Light" w:hAnsi="Bahnschrift Light"/>
+          <w:sz w:val="24"/>
+          <w:szCs w:val="24"/>
+        </w:rPr>
+        <w:t>#</w:t>
+      </w:r>
+      <w:proofErr w:type="gramStart"/>
+      <w:r>
+        <w:rPr>
+          <w:rFonts w:ascii="Bahnschrift Light" w:hAnsi="Bahnschrift Light"/>
+          <w:sz w:val="24"/>
+          <w:szCs w:val="24"/>
+        </w:rPr>
+        <w:t>Spring  #</w:t>
+      </w:r>
+      <w:proofErr w:type="gramEnd"/>
+      <w:r>
+        <w:rPr>
+          <w:rFonts w:ascii="Bahnschrift Light" w:hAnsi="Bahnschrift Light"/>
+          <w:sz w:val="24"/>
+          <w:szCs w:val="24"/>
+        </w:rPr>
+        <w:t xml:space="preserve">Django  #Angular </w:t>
+      </w:r>
+    </w:p>
+    <w:p>
+      <w:pPr>
+        <w:spacing w:after="0" w:line="360" w:lineRule="auto"/>
+        <w:ind w:left="270"/>
+        <w:rPr>
+          <w:rFonts w:ascii="Bahnschrift Light" w:hAnsi="Bahnschrift Light"/>
+          <w:sz w:val="24"/>
+          <w:szCs w:val="24"/>
+        </w:rPr>
+      </w:pPr>
+      <w:r>
+        <w:rPr>
+          <w:rFonts w:ascii="Bahnschrift Light" w:hAnsi="Bahnschrift Light"/>
+          <w:sz w:val="24"/>
+          <w:szCs w:val="24"/>
+        </w:rPr>
+        <w:t>#</w:t>
+      </w:r>
+      <w:proofErr w:type="gramStart"/>
+      <w:r>
+        <w:rPr>
+          <w:rFonts w:ascii="Bahnschrift Light" w:hAnsi="Bahnschrift Light"/>
+          <w:sz w:val="24"/>
+          <w:szCs w:val="24"/>
+        </w:rPr>
+        <w:t>React  #</w:t>
+      </w:r>
+      <w:proofErr w:type="gramEnd"/>
+      <w:r>
+        <w:rPr>
+          <w:rFonts w:ascii="Bahnschrift Light" w:hAnsi="Bahnschrift Light"/>
+          <w:sz w:val="24"/>
+          <w:szCs w:val="24"/>
+        </w:rPr>
+        <w:t>Flutter</w:t>
+      </w:r>
+    </w:p>
+    <w:p>
+      <w:pPr>
+        <w:spacing w:after="0" w:line="360" w:lineRule="auto"/>
+        <w:ind w:left="270"/>
+        <w:rPr>
+          <w:rFonts w:ascii="Bahnschrift Light" w:hAnsi="Bahnschrift Light"/>
+          <w:sz w:val="24"/>
+          <w:szCs w:val="24"/>
+        </w:rPr>
+      </w:pPr>
+      <w:r>
+        <w:rPr>
+          <w:rFonts w:ascii="Bahnschrift Light" w:hAnsi="Bahnschrift Light"/>
+          <w:sz w:val="24"/>
+          <w:szCs w:val="24"/>
+        </w:rPr>
+        <w:t>#</w:t>
+      </w:r>
+      <w:proofErr w:type="spellStart"/>
+      <w:proofErr w:type="gramStart"/>
+      <w:r>
+        <w:rPr>
+          <w:rFonts w:ascii="Bahnschrift Light" w:hAnsi="Bahnschrift Light"/>
+          <w:sz w:val="24"/>
+          <w:szCs w:val="24"/>
+        </w:rPr>
+        <w:t>Sql</w:t>
+      </w:r>
+      <w:proofErr w:type="spellEnd"/>
+      <w:r>
+        <w:rPr>
+          <w:rFonts w:ascii="Bahnschrift Light" w:hAnsi="Bahnschrift Light"/>
+          <w:sz w:val="24"/>
+          <w:szCs w:val="24"/>
+        </w:rPr>
+        <w:t xml:space="preserve">  #</w:t>
+      </w:r>
+      <w:proofErr w:type="spellStart"/>
+      <w:proofErr w:type="gramEnd"/>
+      <w:r>
+        <w:rPr>
+          <w:rFonts w:ascii="Bahnschrift Light" w:hAnsi="Bahnschrift Light"/>
+          <w:sz w:val="24"/>
+          <w:szCs w:val="24"/>
+        </w:rPr>
+        <w:t>OracleSql</w:t>
+      </w:r>
+      <w:proofErr w:type="spellEnd"/>
+      <w:r>
+        <w:rPr>
+          <w:rFonts w:ascii="Bahnschrift Light" w:hAnsi="Bahnschrift Light"/>
+          <w:sz w:val="24"/>
+          <w:szCs w:val="24"/>
+        </w:rPr>
+        <w:t xml:space="preserve">  #</w:t>
+      </w:r>
+      <w:proofErr w:type="spellStart"/>
+      <w:r>
+        <w:rPr>
+          <w:rFonts w:ascii="Bahnschrift Light" w:hAnsi="Bahnschrift Light"/>
+          <w:sz w:val="24"/>
+          <w:szCs w:val="24"/>
+        </w:rPr>
+        <w:t>MySql</w:t>
+      </w:r>
+      <w:proofErr w:type="spellEnd"/>
+      <w:r>
+        <w:rPr>
+          <w:rFonts w:ascii="Bahnschrift Light" w:hAnsi="Bahnschrift Light"/>
+          <w:sz w:val="24"/>
+          <w:szCs w:val="24"/>
+        </w:rPr>
+        <w:t xml:space="preserve">   #</w:t>
+      </w:r>
+      <w:proofErr w:type="spellStart"/>
+      <w:r>
+        <w:rPr>
+          <w:rFonts w:ascii="Bahnschrift Light" w:hAnsi="Bahnschrift Light"/>
+          <w:sz w:val="24"/>
+          <w:szCs w:val="24"/>
+        </w:rPr>
+        <w:t>MongoDb</w:t>
+      </w:r>
+      <w:proofErr w:type="spellEnd"/>
+      <w:r>
+        <w:rPr>
+          <w:rFonts w:ascii="Bahnschrift Light" w:hAnsi="Bahnschrift Light"/>
+          <w:sz w:val="24"/>
+          <w:szCs w:val="24"/>
+        </w:rPr>
+        <w:t xml:space="preserve">  #Firebase</w:t>
+      </w:r>
+    </w:p>
+    <w:p>
+      <w:pPr>
+        <w:spacing w:after="0" w:line="360" w:lineRule="auto"/>
+        <w:ind w:left="270"/>
+        <w:rPr>
+          <w:rFonts w:ascii="Bahnschrift Light" w:hAnsi="Bahnschrift Light"/>
+          <w:sz w:val="24"/>
+          <w:szCs w:val="24"/>
+        </w:rPr>
+      </w:pPr>
+      <w:r>
+        <w:rPr>
+          <w:rFonts w:ascii="Bahnschrift Light" w:hAnsi="Bahnschrift Light"/>
+          <w:sz w:val="24"/>
+          <w:szCs w:val="24"/>
+        </w:rPr>
+        <w:t>#</w:t>
+      </w:r>
+      <w:proofErr w:type="gramStart"/>
+      <w:r>
+        <w:rPr>
+          <w:rFonts w:ascii="Bahnschrift Light" w:hAnsi="Bahnschrift Light"/>
+          <w:sz w:val="24"/>
+          <w:szCs w:val="24"/>
+        </w:rPr>
+        <w:t>Postman  #</w:t>
+      </w:r>
+      <w:proofErr w:type="spellStart"/>
+      <w:proofErr w:type="gramEnd"/>
+      <w:r>
+        <w:rPr>
+          <w:rFonts w:ascii="Bahnschrift Light" w:hAnsi="Bahnschrift Light"/>
+          <w:sz w:val="24"/>
+          <w:szCs w:val="24"/>
+        </w:rPr>
+        <w:t>GitExtension</w:t>
+      </w:r>
+      <w:proofErr w:type="spellEnd"/>
+      <w:r>
+        <w:rPr>
+          <w:rFonts w:ascii="Bahnschrift Light" w:hAnsi="Bahnschrift Light"/>
+          <w:sz w:val="24"/>
+          <w:szCs w:val="24"/>
+        </w:rPr>
+        <w:t xml:space="preserve">  #</w:t>
+      </w:r>
+      <w:proofErr w:type="spellStart"/>
+      <w:r>
+        <w:rPr>
+          <w:rFonts w:ascii="Bahnschrift Light" w:hAnsi="Bahnschrift Light"/>
+          <w:sz w:val="24"/>
+          <w:szCs w:val="24"/>
+        </w:rPr>
+        <w:t>VsCode</w:t>
+      </w:r>
+      <w:proofErr w:type="spellEnd"/>
+      <w:r>
+        <w:rPr>
+          <w:rFonts w:ascii="Bahnschrift Light" w:hAnsi="Bahnschrift Light"/>
+          <w:sz w:val="24"/>
+          <w:szCs w:val="24"/>
+        </w:rPr>
+        <w:t xml:space="preserve">  #Eclipse </w:t>
+      </w:r>
+    </w:p>
+    <w:p>
+      <w:pPr>
+        <w:spacing w:after="0" w:line="360" w:lineRule="auto"/>
+        <w:ind w:left="270"/>
+        <w:rPr>
+          <w:rFonts w:ascii="Bahnschrift Light" w:hAnsi="Bahnschrift Light"/>
+          <w:sz w:val="24"/>
+          <w:szCs w:val="24"/>
+        </w:rPr>
+      </w:pPr>
+      <w:r>
+        <w:rPr>
+          <w:rFonts w:ascii="Bahnschrift Light" w:hAnsi="Bahnschrift Light"/>
+          <w:sz w:val="24"/>
+          <w:szCs w:val="24"/>
+        </w:rPr>
+        <w:t>#</w:t>
+      </w:r>
+      <w:proofErr w:type="gramStart"/>
+      <w:r>
+        <w:rPr>
+          <w:rFonts w:ascii="Bahnschrift Light" w:hAnsi="Bahnschrift Light"/>
+          <w:sz w:val="24"/>
+          <w:szCs w:val="24"/>
+        </w:rPr>
+        <w:t>DevOps  #</w:t>
+      </w:r>
+      <w:proofErr w:type="gramEnd"/>
+      <w:r>
+        <w:rPr>
+          <w:rFonts w:ascii="Bahnschrift Light" w:hAnsi="Bahnschrift Light"/>
+          <w:sz w:val="24"/>
+          <w:szCs w:val="24"/>
+        </w:rPr>
+        <w:t>CI  #CD  #Jenkins  #Docker  #</w:t>
+      </w:r>
+      <w:proofErr w:type="spellStart"/>
+      <w:r>
+        <w:rPr>
+          <w:rFonts w:ascii="Bahnschrift Light" w:hAnsi="Bahnschrift Light"/>
+          <w:sz w:val="24"/>
+          <w:szCs w:val="24"/>
+        </w:rPr>
+        <w:t>Git</w:t>
+      </w:r>
+      <w:proofErr w:type="spellEnd"/>
+    </w:p>
+    <w:p>
+      <w:pPr>
+        <w:spacing w:after="0" w:line="360" w:lineRule="auto"/>
+        <w:ind w:left="270"/>
+        <w:rPr>
+          <w:rFonts w:ascii="Bahnschrift Light" w:hAnsi="Bahnschrift Light"/>
+          <w:sz w:val="24"/>
+          <w:szCs w:val="24"/>
+        </w:rPr>
+      </w:pPr>
+      <w:r>
+        <w:rPr>
+          <w:rFonts w:ascii="Bahnschrift Light" w:hAnsi="Bahnschrift Light"/>
+          <w:sz w:val="24"/>
+          <w:szCs w:val="24"/>
+        </w:rPr>
+        <w:t>#</w:t>
+      </w:r>
+      <w:proofErr w:type="gramStart"/>
+      <w:r>
+        <w:rPr>
+          <w:rFonts w:ascii="Bahnschrift Light" w:hAnsi="Bahnschrift Light"/>
+          <w:sz w:val="24"/>
+          <w:szCs w:val="24"/>
+        </w:rPr>
+        <w:t>Azure  #</w:t>
+      </w:r>
+      <w:proofErr w:type="gramEnd"/>
+      <w:r>
+        <w:rPr>
+          <w:rFonts w:ascii="Bahnschrift Light" w:hAnsi="Bahnschrift Light"/>
+          <w:sz w:val="24"/>
+          <w:szCs w:val="24"/>
+        </w:rPr>
+        <w:t>Aws  #</w:t>
+      </w:r>
+      <w:proofErr w:type="spellStart"/>
+      <w:r>
+        <w:rPr>
+          <w:rFonts w:ascii="Bahnschrift Light" w:hAnsi="Bahnschrift Light"/>
+          <w:sz w:val="24"/>
+          <w:szCs w:val="24"/>
+        </w:rPr>
+        <w:t>ServiceFabric</w:t>
+      </w:r>
+      <w:proofErr w:type="spellEnd"/>
+    </w:p>
+    <w:p>
+      <w:pPr>
+        <w:spacing w:after="0" w:line="360" w:lineRule="auto"/>
+        <w:ind w:left="270"/>
+        <w:rPr>
+          <w:rFonts w:ascii="Bahnschrift Light" w:hAnsi="Bahnschrift Light"/>
+          <w:sz w:val="24"/>
+          <w:szCs w:val="24"/>
+        </w:rPr>
+      </w:pPr>
+    </w:p>
+    <w:p>
+      <w:pPr>
+        <w:spacing w:after="0" w:line="360" w:lineRule="auto"/>
+        <w:ind w:left="270"/>
+        <w:rPr>
+          <w:rFonts w:ascii="Bahnschrift Light" w:hAnsi="Bahnschrift Light"/>
+          <w:sz w:val="24"/>
+          <w:szCs w:val="24"/>
+        </w:rPr>
+      </w:pPr>
+    </w:p>
+    <w:p>
+      <w:pPr>
+        <w:spacing w:after="0" w:line="360" w:lineRule="auto"/>
+        <w:ind w:left="270"/>
+        <w:rPr>
+          <w:rFonts w:ascii="Bahnschrift Light" w:hAnsi="Bahnschrift Light"/>
+          <w:sz w:val="24"/>
+          <w:szCs w:val="24"/>
+        </w:rPr>
+      </w:pPr>
+    </w:p>
+    <w:p>
+      <w:pPr>
+        <w:spacing w:after="0" w:line="360" w:lineRule="auto"/>
+        <w:ind w:left="270"/>
+        <w:rPr>
+          <w:rFonts w:ascii="Bahnschrift Light" w:hAnsi="Bahnschrift Light"/>
+          <w:sz w:val="24"/>
+          <w:szCs w:val="24"/>
+        </w:rPr>
+      </w:pPr>
+      <w:r>
+        <w:rPr>
+          <w:rFonts w:ascii="Bahnschrift Light" w:hAnsi="Bahnschrift Light"/>
+          <w:noProof/>
+          <w:sz w:val="44"/>
+          <w:szCs w:val="44"/>
+        </w:rPr>
+        <mc:AlternateContent>
+          <mc:Choice Requires="wps">
+            <w:drawing>
+              <wp:anchor distT="0" distB="0" distL="114300" distR="114300" simplePos="0" relativeHeight="251667456" behindDoc="0" locked="0" layoutInCell="1" allowOverlap="1" wp14:anchorId="0A6F2C15" wp14:editId="65FAD46E">
+                <wp:simplePos x="0" y="0"/>
+                <wp:positionH relativeFrom="column">
+                  <wp:posOffset>179070</wp:posOffset>
+                </wp:positionH>
+                <wp:positionV relativeFrom="paragraph">
+                  <wp:posOffset>34290</wp:posOffset>
+                </wp:positionV>
+                <wp:extent cx="3444240" cy="301625"/>
+                <wp:effectExtent l="0" t="0" r="22860" b="79375"/>
+                <wp:wrapNone/>
+                <wp:docPr id="85" name="Rounded Rectangular Callout 85"/>
+                <wp:cNvGraphicFramePr/>
+                <a:graphic xmlns:a="http://schemas.openxmlformats.org/drawingml/2006/main">
+                  <a:graphicData uri="http://schemas.microsoft.com/office/word/2010/wordprocessingShape">
+                    <wps:wsp>
+                      <wps:cNvSpPr/>
+                      <wps:spPr>
+                        <a:xfrm>
+                          <a:off x="0" y="0"/>
+                          <a:ext cx="3444240" cy="301625"/>
+                        </a:xfrm>
+                        <a:prstGeom prst="wedgeRoundRectCallout">
+                          <a:avLst>
+                            <a:gd name="adj1" fmla="val -32181"/>
+                            <a:gd name="adj2" fmla="val 67328"/>
+                            <a:gd name="adj3" fmla="val 16667"/>
+                          </a:avLst>
+                        </a:prstGeom>
+                      </wps:spPr>
+                      <wps:style>
+                        <a:lnRef idx="3">
+                          <a:schemeClr val="lt1"/>
+                        </a:lnRef>
+                        <a:fillRef idx="1">
+                          <a:schemeClr val="accent6"/>
+                        </a:fillRef>
+                        <a:effectRef idx="1">
+                          <a:schemeClr val="accent6"/>
+                        </a:effectRef>
+                        <a:fontRef idx="minor">
+                          <a:schemeClr val="lt1"/>
+                        </a:fontRef>
+                      </wps:style>
+                      <wps:txbx>
+                        <w:txbxContent>
+                          <w:p>
+                            <w:pPr>
+                              <w:ind w:right="24"/>
+                              <w:jc w:val="center"/>
+                              <w:rPr>
+                                <w:rFonts w:ascii="Arial" w:hAnsi="Arial" w:cs="Arial"/>
+                                <w:b/>
+                                <w:sz w:val="24"/>
+                                <w:szCs w:val="24"/>
+                                <w:lang w:val="it-IT"/>
+                              </w:rPr>
+                            </w:pPr>
+                            <w:r>
+                              <w:rPr>
+                                <w:rFonts w:ascii="Arial" w:hAnsi="Arial" w:cs="Arial"/>
+                                <w:b/>
+                                <w:sz w:val="24"/>
+                                <w:szCs w:val="24"/>
+                                <w:lang w:val="it-IT"/>
+                              </w:rPr>
+                              <w:t>HOBBIES AND PASSION</w:t>
+                            </w:r>
+                          </w:p>
+                          <w:p>
+                            <w:pPr>
+                              <w:ind w:right="24"/>
+                              <w:jc w:val="center"/>
+                            </w:pPr>
+                          </w:p>
+                        </w:txbxContent>
+                      </wps:txbx>
+                      <wps:bodyPr rot="0" spcFirstLastPara="0" vertOverflow="overflow" horzOverflow="overflow" vert="horz" wrap="square" lIns="91440" tIns="45720" rIns="91440" bIns="45720" numCol="1" spcCol="0" rtlCol="0" fromWordArt="0" anchor="ctr" anchorCtr="0" forceAA="0" compatLnSpc="1">
+                        <a:prstTxWarp prst="textNoShape">
+                          <a:avLst/>
+                        </a:prstTxWarp>
+                        <a:noAutofit/>
+                      </wps:bodyPr>
+                    </wps:wsp>
+                  </a:graphicData>
+                </a:graphic>
+                <wp14:sizeRelH relativeFrom="margin">
+                  <wp14:pctWidth>0</wp14:pctWidth>
+                </wp14:sizeRelH>
+                <wp14:sizeRelV relativeFrom="margin">
+                  <wp14:pctHeight>0</wp14:pctHeight>
+                </wp14:sizeRelV>
+              </wp:anchor>
+            </w:drawing>
+          </mc:Choice>
+          <mc:Fallback>
+            <w:pict>
+              <v:shape w14:anchorId="0A6F2C15" id="Rounded Rectangular Callout 85" o:spid="_x0000_s1030" type="#_x0000_t62" style="position:absolute;left:0;text-align:left;margin-left:14.1pt;margin-top:2.7pt;width:271.2pt;height:23.75pt;z-index:251667456;visibility:visible;mso-wrap-style:square;mso-width-percent:0;mso-height-percent:0;mso-wrap-distance-left:9pt;mso-wrap-distance-top:0;mso-wrap-distance-right:9pt;mso-wrap-distance-bottom:0;mso-position-horizontal:absolute;mso-position-horizontal-relative:text;mso-position-vertical:absolute;mso-position-vertical-relative:text;mso-width-percent:0;mso-height-percent:0;mso-width-relative:margin;mso-height-relative:margin;v-text-anchor:middle" o:gfxdata="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" adj="3849,25343" fillcolor="#f79646 [3209]" strokecolor="white [3201]" strokeweight="1.5pt">
+                <v:textbox>
+                  <w:txbxContent>
+                    <w:p>
+                      <w:pPr>
+                        <w:ind w:right="24"/>
+                        <w:jc w:val="center"/>
+                        <w:rPr>
+                          <w:rFonts w:ascii="Arial" w:hAnsi="Arial" w:cs="Arial"/>
+                          <w:b/>
+                          <w:sz w:val="24"/>
+                          <w:szCs w:val="24"/>
+                          <w:lang w:val="it-IT"/>
+                        </w:rPr>
+                      </w:pPr>
+                      <w:r>
+                        <w:rPr>
+                          <w:rFonts w:ascii="Arial" w:hAnsi="Arial" w:cs="Arial"/>
+                          <w:b/>
+                          <w:sz w:val="24"/>
+                          <w:szCs w:val="24"/>
+                          <w:lang w:val="it-IT"/>
+                        </w:rPr>
+                        <w:t>HOBBIES AND PASSION</w:t>
+                      </w:r>
+                    </w:p>
+                    <w:p>
+                      <w:pPr>
+                        <w:ind w:right="24"/>
+                        <w:jc w:val="center"/>
+                      </w:pPr>
+                    </w:p>
+                  </w:txbxContent>
+                </v:textbox>
+              </v:shape>
+            </w:pict>
+          </mc:Fallback>
+        </mc:AlternateContent>
+      </w:r>
+    </w:p>
+    <w:p>
+      <w:pPr>
+        <w:spacing w:after="0" w:line="360" w:lineRule="auto"/>
+        <w:ind w:left="270"/>
+        <w:rPr>
+          <w:rFonts w:ascii="Bahnschrift Light" w:hAnsi="Bahnschrift Light"/>
+          <w:sz w:val="24"/>
+          <w:szCs w:val="24"/>
+        </w:rPr>
+      </w:pPr>
+    </w:p>
+    <w:p>
+      <w:pPr>
+        <w:spacing w:after="0" w:line="288" w:lineRule="auto"/>
+        <w:ind w:left="274"/>
+        <w:rPr>
+          <w:rFonts w:ascii="Segoe UI" w:hAnsi="Segoe UI" w:cs="Segoe UI"/>
+          <w:sz w:val="20"/>
+          <w:szCs w:val="20"/>
+        </w:rPr>
+      </w:pPr>
+      <w:r>
+        <w:rPr>
+          <w:rFonts w:ascii="Segoe UI" w:hAnsi="Segoe UI" w:cs="Segoe UI"/>
+          <w:sz w:val="20"/>
+          <w:szCs w:val="20"/>
+        </w:rPr>
+        <w:t xml:space="preserve">I like photography, sports </w:t>
+      </w:r>
+      <w:bookmarkStart w:id="0" w:name="_GoBack"/>
+      <w:bookmarkEnd w:id="0"/>
+      <w:r>
+        <w:rPr>
+          <w:rFonts w:ascii="Segoe UI" w:hAnsi="Segoe UI" w:cs="Segoe UI"/>
+          <w:sz w:val="20"/>
+          <w:szCs w:val="20"/>
+        </w:rPr>
+        <w:t>and animals.</w:t>
+      </w:r>
+    </w:p>
+    <w:p>
+      <w:pPr>
+        <w:spacing w:after="0" w:line="288" w:lineRule="auto"/>
+        <w:ind w:left="274"/>
+        <w:rPr>
+          <w:rFonts w:ascii="Segoe UI" w:hAnsi="Segoe UI" w:cs="Segoe UI"/>
+          <w:sz w:val="20"/>
+          <w:szCs w:val="20"/>
+        </w:rPr>
+      </w:pPr>
+      <w:r>
+        <w:rPr>
+          <w:rFonts w:ascii="Segoe UI" w:hAnsi="Segoe UI" w:cs="Segoe UI"/>
+          <w:sz w:val="20"/>
+          <w:szCs w:val="20"/>
+        </w:rPr>
+        <w:t>Cultivating my passions makes me happy and helps me disconnect from my daily routine.</w:t>
+      </w:r>
+    </w:p>
+    <w:p>
+      <w:pPr>
+        <w:spacing w:after="0" w:line="288" w:lineRule="auto"/>
+        <w:ind w:left="274"/>
+        <w:rPr>
+          <w:rFonts w:ascii="Segoe UI" w:hAnsi="Segoe UI" w:cs="Segoe UI"/>
+          <w:sz w:val="20"/>
+          <w:szCs w:val="20"/>
+        </w:rPr>
+      </w:pPr>
+      <w:r>
+        <w:rPr>
+          <w:rFonts w:ascii="Segoe UI" w:hAnsi="Segoe UI" w:cs="Segoe UI"/>
+          <w:sz w:val="20"/>
+          <w:szCs w:val="20"/>
+        </w:rPr>
+        <w:t>In my free time, I usually go to the gym or I play with my dog.</w:t>
+      </w:r>
+    </w:p>
+    <w:p>
+      <w:pPr>
+        <w:spacing w:after="0" w:line="288" w:lineRule="auto"/>
+        <w:ind w:left="274"/>
+        <w:rPr>
+          <w:rFonts w:ascii="Segoe UI" w:hAnsi="Segoe UI" w:cs="Segoe UI"/>
+          <w:sz w:val="20"/>
+          <w:szCs w:val="20"/>
+        </w:rPr>
+      </w:pPr>
+      <w:r>
+        <w:rPr>
+          <w:rFonts w:ascii="Segoe UI" w:hAnsi="Segoe UI" w:cs="Segoe UI"/>
+          <w:sz w:val="20"/>
+          <w:szCs w:val="20"/>
+        </w:rPr>
+        <w:t>Since I love the adventure, I enjoy exploring new places, whenever I can.</w:t>
+      </w:r>
+    </w:p>
+    <w:p>
+      <w:pPr>
+        <w:spacing w:after="0" w:line="288" w:lineRule="auto"/>
+        <w:ind w:left="274"/>
+        <w:rPr>
+          <w:rFonts w:ascii="Segoe UI" w:hAnsi="Segoe UI" w:cs="Segoe UI"/>
+          <w:sz w:val="20"/>
+          <w:szCs w:val="20"/>
+        </w:rPr>
+      </w:pPr>
+      <w:r>
+        <w:rPr>
+          <w:rFonts w:ascii="Segoe UI" w:hAnsi="Segoe UI" w:cs="Segoe UI"/>
+          <w:sz w:val="20"/>
+          <w:szCs w:val="20"/>
+        </w:rPr>
+        <w:t>On these occasions, I usually take lots of pictures with my drone and my camera. It’s a way for me to preserve not only the memory of the places I visited, but also the emotions they made me feel.</w:t>
+      </w:r>
+    </w:p>
+    <w:p>
+      <w:pPr>
+        <w:spacing w:after="0" w:line="288" w:lineRule="auto"/>
+        <w:ind w:left="274"/>
+        <w:rPr>
+          <w:rFonts w:ascii="Segoe UI" w:hAnsi="Segoe UI" w:cs="Segoe UI"/>
+          <w:sz w:val="20"/>
+          <w:szCs w:val="20"/>
+        </w:rPr>
+      </w:pPr>
+      <w:r>
+        <w:rPr>
+          <w:rFonts w:ascii="Segoe UI" w:hAnsi="Segoe UI" w:cs="Segoe UI"/>
+          <w:sz w:val="20"/>
+          <w:szCs w:val="20"/>
+        </w:rPr>
+        <w:t>In my opinion, cultivating hobbies is important, because they allow you to improve your mental strength and experience positive vibes.</w:t>
+      </w:r>
+    </w:p>
+    <w:p>
+      <w:pPr>
+        <w:spacing w:after="0" w:line="288" w:lineRule="auto"/>
+        <w:ind w:left="274"/>
+        <w:rPr>
+          <w:rFonts w:ascii="Segoe UI" w:hAnsi="Segoe UI" w:cs="Segoe UI"/>
+          <w:sz w:val="20"/>
+          <w:szCs w:val="20"/>
+        </w:rPr>
+      </w:pPr>
+      <w:r>
+        <w:rPr>
+          <w:rFonts w:ascii="Segoe UI" w:hAnsi="Segoe UI" w:cs="Segoe UI"/>
+          <w:sz w:val="20"/>
+          <w:szCs w:val="20"/>
+        </w:rPr>
+        <w:t>Therefore, they are key elements to achieve your daily commitments</w:t>
+      </w:r>
+    </w:p>
     <w:sectPr>
-      <w:headerReference w:type="default" r:id="rId7"/>
+      <w:headerReference w:type="default" r:id="rId8"/>
       <w:pgSz w:w="12240" w:h="15840"/>
-      <w:pgMar w:top="264" w:right="720" w:bottom="720" w:left="720" w:header="720" w:footer="720" w:gutter="0"/>
+      <w:pgMar w:top="384" w:right="720" w:bottom="720" w:left="540" w:header="720" w:footer="720" w:gutter="0"/>
       <w:cols w:num="2" w:space="144"/>
       <w:docGrid w:linePitch="360"/>
     </w:sectPr>
@@ -570,9 +2141,9 @@
       <w:tblLook w:val="04A0" w:firstRow="1" w:lastRow="0" w:firstColumn="1" w:lastColumn="0" w:noHBand="0" w:noVBand="1"/>
     </w:tblPr>
     <w:tblGrid>
-      <w:gridCol w:w="6025"/>
-      <w:gridCol w:w="630"/>
-      <w:gridCol w:w="4590"/>
+      <w:gridCol w:w="5666"/>
+      <w:gridCol w:w="629"/>
+      <w:gridCol w:w="4950"/>
     </w:tblGrid>
     <w:tr>
       <w:trPr>
@@ -580,11 +2151,12 @@
       </w:trPr>
       <w:tc>
         <w:tcPr>
-          <w:tcW w:w="6025" w:type="dxa"/>
+          <w:tcW w:w="5666" w:type="dxa"/>
         </w:tcPr>
         <w:p>
           <w:pPr>
             <w:pStyle w:val="Header"/>
+            <w:ind w:left="-108"/>
           </w:pPr>
           <w:r>
             <w:rPr>
@@ -606,7 +2178,7 @@
       </w:tc>
       <w:tc>
         <w:tcPr>
-          <w:tcW w:w="630" w:type="dxa"/>
+          <w:tcW w:w="629" w:type="dxa"/>
         </w:tcPr>
         <w:p>
           <w:pPr>
@@ -616,7 +2188,7 @@
       </w:tc>
       <w:tc>
         <w:tcPr>
-          <w:tcW w:w="4590" w:type="dxa"/>
+          <w:tcW w:w="4950" w:type="dxa"/>
         </w:tcPr>
         <w:p>
           <w:pPr>
@@ -631,7 +2203,7 @@
       </w:trPr>
       <w:tc>
         <w:tcPr>
-          <w:tcW w:w="6025" w:type="dxa"/>
+          <w:tcW w:w="5666" w:type="dxa"/>
         </w:tcPr>
         <w:p>
           <w:pPr>
@@ -645,6 +2217,7 @@
         </w:p>
         <w:p>
           <w:pPr>
+            <w:ind w:left="-108"/>
             <w:rPr>
               <w:rFonts w:ascii="Bahnschrift Light" w:hAnsi="Bahnschrift Light"/>
               <w:sz w:val="24"/>
@@ -672,7 +2245,7 @@
       </w:tc>
       <w:tc>
         <w:tcPr>
-          <w:tcW w:w="630" w:type="dxa"/>
+          <w:tcW w:w="629" w:type="dxa"/>
         </w:tcPr>
         <w:p>
           <w:pPr>
@@ -694,7 +2267,7 @@
                 <wp:extent cx="297180" cy="266065"/>
                 <wp:effectExtent l="0" t="0" r="7620" b="635"/>
                 <wp:wrapNone/>
-                <wp:docPr id="74" name="Picture 74"/>
+                <wp:docPr id="15" name="Picture 15"/>
                 <wp:cNvGraphicFramePr>
                   <a:graphicFrameLocks xmlns:a="http://schemas.openxmlformats.org/drawingml/2006/main" noChangeAspect="1"/>
                 </wp:cNvGraphicFramePr>
@@ -736,7 +2309,7 @@
       </w:tc>
       <w:tc>
         <w:tcPr>
-          <w:tcW w:w="4590" w:type="dxa"/>
+          <w:tcW w:w="4950" w:type="dxa"/>
         </w:tcPr>
         <w:p>
           <w:pPr>
@@ -748,12 +2321,35 @@
             <w:pStyle w:val="Header"/>
           </w:pPr>
           <w:hyperlink r:id="rId2" w:history="1">
+            <w:proofErr w:type="spellStart"/>
             <w:r>
               <w:rPr>
                 <w:rStyle w:val="Hyperlink"/>
                 <w:color w:val="auto"/>
               </w:rPr>
-              <w:t>github-repository</w:t>
+              <w:t>github</w:t>
+            </w:r>
+            <w:proofErr w:type="spellEnd"/>
+            <w:r>
+              <w:rPr>
+                <w:rStyle w:val="Hyperlink"/>
+                <w:color w:val="auto"/>
+              </w:rPr>
+              <w:t>-</w:t>
+            </w:r>
+            <w:r>
+              <w:rPr>
+                <w:rStyle w:val="Hyperlink"/>
+                <w:color w:val="auto"/>
+              </w:rPr>
+              <w:t>r</w:t>
+            </w:r>
+            <w:r>
+              <w:rPr>
+                <w:rStyle w:val="Hyperlink"/>
+                <w:color w:val="auto"/>
+              </w:rPr>
+              <w:t>epository</w:t>
             </w:r>
           </w:hyperlink>
         </w:p>
@@ -762,7 +2358,7 @@
     <w:tr>
       <w:tc>
         <w:tcPr>
-          <w:tcW w:w="6025" w:type="dxa"/>
+          <w:tcW w:w="5666" w:type="dxa"/>
         </w:tcPr>
         <w:p>
           <w:pPr>
@@ -776,6 +2372,7 @@
         </w:p>
         <w:p>
           <w:pPr>
+            <w:ind w:left="-108"/>
             <w:rPr>
               <w:rFonts w:ascii="Bahnschrift Light" w:hAnsi="Bahnschrift Light"/>
               <w:sz w:val="24"/>
@@ -803,7 +2400,7 @@
       </w:tc>
       <w:tc>
         <w:tcPr>
-          <w:tcW w:w="630" w:type="dxa"/>
+          <w:tcW w:w="629" w:type="dxa"/>
         </w:tcPr>
         <w:p>
           <w:pPr>
@@ -828,7 +2425,7 @@
                 <wp:extent cx="281940" cy="281940"/>
                 <wp:effectExtent l="0" t="0" r="3810" b="3810"/>
                 <wp:wrapNone/>
-                <wp:docPr id="75" name="Picture 75"/>
+                <wp:docPr id="16" name="Picture 16"/>
                 <wp:cNvGraphicFramePr>
                   <a:graphicFrameLocks xmlns:a="http://schemas.openxmlformats.org/drawingml/2006/main" noChangeAspect="1"/>
                 </wp:cNvGraphicFramePr>
@@ -870,7 +2467,7 @@
       </w:tc>
       <w:tc>
         <w:tcPr>
-          <w:tcW w:w="4590" w:type="dxa"/>
+          <w:tcW w:w="4950" w:type="dxa"/>
         </w:tcPr>
         <w:p>
           <w:pPr>
@@ -882,6 +2479,7 @@
             <w:pStyle w:val="Header"/>
           </w:pPr>
           <w:hyperlink r:id="rId4" w:history="1">
+            <w:proofErr w:type="spellStart"/>
             <w:r>
               <w:rPr>
                 <w:rStyle w:val="Hyperlink"/>
@@ -891,8 +2489,9 @@
                 <w:szCs w:val="21"/>
                 <w:shd w:val="clear" w:color="auto" w:fill="FFFFFF"/>
               </w:rPr>
-              <w:t>linkedi</w:t>
+              <w:t>linkeding</w:t>
             </w:r>
+            <w:proofErr w:type="spellEnd"/>
             <w:r>
               <w:rPr>
                 <w:rStyle w:val="Hyperlink"/>
@@ -902,18 +2501,7 @@
                 <w:szCs w:val="21"/>
                 <w:shd w:val="clear" w:color="auto" w:fill="FFFFFF"/>
               </w:rPr>
-              <w:t>n</w:t>
-            </w:r>
-            <w:r>
-              <w:rPr>
-                <w:rStyle w:val="Hyperlink"/>
-                <w:rFonts w:ascii="Segoe UI" w:hAnsi="Segoe UI" w:cs="Segoe UI"/>
-                <w:color w:val="auto"/>
-                <w:sz w:val="21"/>
-                <w:szCs w:val="21"/>
-                <w:shd w:val="clear" w:color="auto" w:fill="FFFFFF"/>
-              </w:rPr>
-              <w:t>g-profile</w:t>
+              <w:t>-profile</w:t>
             </w:r>
           </w:hyperlink>
         </w:p>
@@ -926,6 +2514,358 @@
     </w:pPr>
   </w:p>
 </w:hdr>
+</file>
+
+<file path=word/numbering.xml><?xml version="1.0" encoding="utf-8"?>
+<w:numbering xmlns:wpc="http://schemas.microsoft.com/office/word/2010/wordprocessingCanvas" xmlns:mc="http://schemas.openxmlformats.org/markup-compatibility/2006" xmlns:o="urn:schemas-microsoft-com:office:office" xmlns:r="http://schemas.openxmlformats.org/officeDocument/2006/relationships" xmlns:m="http://schemas.openxmlformats.org/officeDocument/2006/math" xmlns:v="urn:schemas-microsoft-com:vml" xmlns:wp14="http://schemas.microsoft.com/office/word/2010/wordprocessingDrawing" xmlns:wp="http://schemas.openxmlformats.org/drawingml/2006/wordprocessingDrawing" xmlns:w10="urn:schemas-microsoft-com:office:word" xmlns:w="http://schemas.openxmlformats.org/wordprocessingml/2006/main" xmlns:w14="http://schemas.microsoft.com/office/word/2010/wordml" xmlns:w15="http://schemas.microsoft.com/office/word/2012/wordml" xmlns:wpg="http://schemas.microsoft.com/office/word/2010/wordprocessingGroup" xmlns:wpi="http://schemas.microsoft.com/office/word/2010/wordprocessingInk" xmlns:wne="http://schemas.microsoft.com/office/word/2006/wordml" xmlns:wps="http://schemas.microsoft.com/office/word/2010/wordprocessingShape" mc:Ignorable="w14 w15 wp14">
+  <w:abstractNum w:abstractNumId="0" w15:restartNumberingAfterBreak="0">
+    <w:nsid w:val="320F3099"/>
+    <w:multiLevelType w:val="hybridMultilevel"/>
+    <w:tmpl w:val="EBCA6A2C"/>
+    <w:lvl w:ilvl="0" w:tplc="E12260A4">
+      <w:numFmt w:val="bullet"/>
+      <w:lvlText w:val="-"/>
+      <w:lvlJc w:val="left"/>
+      <w:pPr>
+        <w:ind w:left="1080" w:hanging="360"/>
+      </w:pPr>
+      <w:rPr>
+        <w:rFonts w:ascii="Bahnschrift Light" w:eastAsiaTheme="minorHAnsi" w:hAnsi="Bahnschrift Light" w:cstheme="minorBidi" w:hint="default"/>
+      </w:rPr>
+    </w:lvl>
+    <w:lvl w:ilvl="1" w:tplc="04090003" w:tentative="1">
+      <w:start w:val="1"/>
+      <w:numFmt w:val="bullet"/>
+      <w:lvlText w:val="o"/>
+      <w:lvlJc w:val="left"/>
+      <w:pPr>
+        <w:ind w:left="1800" w:hanging="360"/>
+      </w:pPr>
+      <w:rPr>
+        <w:rFonts w:ascii="Courier New" w:hAnsi="Courier New" w:cs="Courier New" w:hint="default"/>
+      </w:rPr>
+    </w:lvl>
+    <w:lvl w:ilvl="2" w:tplc="04090005" w:tentative="1">
+      <w:start w:val="1"/>
+      <w:numFmt w:val="bullet"/>
+      <w:lvlText w:val=""/>
+      <w:lvlJc w:val="left"/>
+      <w:pPr>
+        <w:ind w:left="2520" w:hanging="360"/>
+      </w:pPr>
+      <w:rPr>
+        <w:rFonts w:ascii="Wingdings" w:hAnsi="Wingdings" w:hint="default"/>
+      </w:rPr>
+    </w:lvl>
+    <w:lvl w:ilvl="3" w:tplc="04090001" w:tentative="1">
+      <w:start w:val="1"/>
+      <w:numFmt w:val="bullet"/>
+      <w:lvlText w:val=""/>
+      <w:lvlJc w:val="left"/>
+      <w:pPr>
+        <w:ind w:left="3240" w:hanging="360"/>
+      </w:pPr>
+      <w:rPr>
+        <w:rFonts w:ascii="Symbol" w:hAnsi="Symbol" w:hint="default"/>
+      </w:rPr>
+    </w:lvl>
+    <w:lvl w:ilvl="4" w:tplc="04090003" w:tentative="1">
+      <w:start w:val="1"/>
+      <w:numFmt w:val="bullet"/>
+      <w:lvlText w:val="o"/>
+      <w:lvlJc w:val="left"/>
+      <w:pPr>
+        <w:ind w:left="3960" w:hanging="360"/>
+      </w:pPr>
+      <w:rPr>
+        <w:rFonts w:ascii="Courier New" w:hAnsi="Courier New" w:cs="Courier New" w:hint="default"/>
+      </w:rPr>
+    </w:lvl>
+    <w:lvl w:ilvl="5" w:tplc="04090005" w:tentative="1">
+      <w:start w:val="1"/>
+      <w:numFmt w:val="bullet"/>
+      <w:lvlText w:val=""/>
+      <w:lvlJc w:val="left"/>
+      <w:pPr>
+        <w:ind w:left="4680" w:hanging="360"/>
+      </w:pPr>
+      <w:rPr>
+        <w:rFonts w:ascii="Wingdings" w:hAnsi="Wingdings" w:hint="default"/>
+      </w:rPr>
+    </w:lvl>
+    <w:lvl w:ilvl="6" w:tplc="04090001" w:tentative="1">
+      <w:start w:val="1"/>
+      <w:numFmt w:val="bullet"/>
+      <w:lvlText w:val=""/>
+      <w:lvlJc w:val="left"/>
+      <w:pPr>
+        <w:ind w:left="5400" w:hanging="360"/>
+      </w:pPr>
+      <w:rPr>
+        <w:rFonts w:ascii="Symbol" w:hAnsi="Symbol" w:hint="default"/>
+      </w:rPr>
+    </w:lvl>
+    <w:lvl w:ilvl="7" w:tplc="04090003" w:tentative="1">
+      <w:start w:val="1"/>
+      <w:numFmt w:val="bullet"/>
+      <w:lvlText w:val="o"/>
+      <w:lvlJc w:val="left"/>
+      <w:pPr>
+        <w:ind w:left="6120" w:hanging="360"/>
+      </w:pPr>
+      <w:rPr>
+        <w:rFonts w:ascii="Courier New" w:hAnsi="Courier New" w:cs="Courier New" w:hint="default"/>
+      </w:rPr>
+    </w:lvl>
+    <w:lvl w:ilvl="8" w:tplc="04090005" w:tentative="1">
+      <w:start w:val="1"/>
+      <w:numFmt w:val="bullet"/>
+      <w:lvlText w:val=""/>
+      <w:lvlJc w:val="left"/>
+      <w:pPr>
+        <w:ind w:left="6840" w:hanging="360"/>
+      </w:pPr>
+      <w:rPr>
+        <w:rFonts w:ascii="Wingdings" w:hAnsi="Wingdings" w:hint="default"/>
+      </w:rPr>
+    </w:lvl>
+  </w:abstractNum>
+  <w:abstractNum w:abstractNumId="1" w15:restartNumberingAfterBreak="0">
+    <w:nsid w:val="56681B62"/>
+    <w:multiLevelType w:val="hybridMultilevel"/>
+    <w:tmpl w:val="47C00454"/>
+    <w:lvl w:ilvl="0" w:tplc="0409000D">
+      <w:start w:val="1"/>
+      <w:numFmt w:val="bullet"/>
+      <w:lvlText w:val=""/>
+      <w:lvlJc w:val="left"/>
+      <w:pPr>
+        <w:ind w:left="1440" w:hanging="360"/>
+      </w:pPr>
+      <w:rPr>
+        <w:rFonts w:ascii="Wingdings" w:hAnsi="Wingdings" w:hint="default"/>
+      </w:rPr>
+    </w:lvl>
+    <w:lvl w:ilvl="1" w:tplc="04090003" w:tentative="1">
+      <w:start w:val="1"/>
+      <w:numFmt w:val="bullet"/>
+      <w:lvlText w:val="o"/>
+      <w:lvlJc w:val="left"/>
+      <w:pPr>
+        <w:ind w:left="2160" w:hanging="360"/>
+      </w:pPr>
+      <w:rPr>
+        <w:rFonts w:ascii="Courier New" w:hAnsi="Courier New" w:cs="Courier New" w:hint="default"/>
+      </w:rPr>
+    </w:lvl>
+    <w:lvl w:ilvl="2" w:tplc="04090005" w:tentative="1">
+      <w:start w:val="1"/>
+      <w:numFmt w:val="bullet"/>
+      <w:lvlText w:val=""/>
+      <w:lvlJc w:val="left"/>
+      <w:pPr>
+        <w:ind w:left="2880" w:hanging="360"/>
+      </w:pPr>
+      <w:rPr>
+        <w:rFonts w:ascii="Wingdings" w:hAnsi="Wingdings" w:hint="default"/>
+      </w:rPr>
+    </w:lvl>
+    <w:lvl w:ilvl="3" w:tplc="04090001" w:tentative="1">
+      <w:start w:val="1"/>
+      <w:numFmt w:val="bullet"/>
+      <w:lvlText w:val=""/>
+      <w:lvlJc w:val="left"/>
+      <w:pPr>
+        <w:ind w:left="3600" w:hanging="360"/>
+      </w:pPr>
+      <w:rPr>
+        <w:rFonts w:ascii="Symbol" w:hAnsi="Symbol" w:hint="default"/>
+      </w:rPr>
+    </w:lvl>
+    <w:lvl w:ilvl="4" w:tplc="04090003" w:tentative="1">
+      <w:start w:val="1"/>
+      <w:numFmt w:val="bullet"/>
+      <w:lvlText w:val="o"/>
+      <w:lvlJc w:val="left"/>
+      <w:pPr>
+        <w:ind w:left="4320" w:hanging="360"/>
+      </w:pPr>
+      <w:rPr>
+        <w:rFonts w:ascii="Courier New" w:hAnsi="Courier New" w:cs="Courier New" w:hint="default"/>
+      </w:rPr>
+    </w:lvl>
+    <w:lvl w:ilvl="5" w:tplc="04090005" w:tentative="1">
+      <w:start w:val="1"/>
+      <w:numFmt w:val="bullet"/>
+      <w:lvlText w:val=""/>
+      <w:lvlJc w:val="left"/>
+      <w:pPr>
+        <w:ind w:left="5040" w:hanging="360"/>
+      </w:pPr>
+      <w:rPr>
+        <w:rFonts w:ascii="Wingdings" w:hAnsi="Wingdings" w:hint="default"/>
+      </w:rPr>
+    </w:lvl>
+    <w:lvl w:ilvl="6" w:tplc="04090001" w:tentative="1">
+      <w:start w:val="1"/>
+      <w:numFmt w:val="bullet"/>
+      <w:lvlText w:val=""/>
+      <w:lvlJc w:val="left"/>
+      <w:pPr>
+        <w:ind w:left="5760" w:hanging="360"/>
+      </w:pPr>
+      <w:rPr>
+        <w:rFonts w:ascii="Symbol" w:hAnsi="Symbol" w:hint="default"/>
+      </w:rPr>
+    </w:lvl>
+    <w:lvl w:ilvl="7" w:tplc="04090003" w:tentative="1">
+      <w:start w:val="1"/>
+      <w:numFmt w:val="bullet"/>
+      <w:lvlText w:val="o"/>
+      <w:lvlJc w:val="left"/>
+      <w:pPr>
+        <w:ind w:left="6480" w:hanging="360"/>
+      </w:pPr>
+      <w:rPr>
+        <w:rFonts w:ascii="Courier New" w:hAnsi="Courier New" w:cs="Courier New" w:hint="default"/>
+      </w:rPr>
+    </w:lvl>
+    <w:lvl w:ilvl="8" w:tplc="04090005" w:tentative="1">
+      <w:start w:val="1"/>
+      <w:numFmt w:val="bullet"/>
+      <w:lvlText w:val=""/>
+      <w:lvlJc w:val="left"/>
+      <w:pPr>
+        <w:ind w:left="7200" w:hanging="360"/>
+      </w:pPr>
+      <w:rPr>
+        <w:rFonts w:ascii="Wingdings" w:hAnsi="Wingdings" w:hint="default"/>
+      </w:rPr>
+    </w:lvl>
+  </w:abstractNum>
+  <w:abstractNum w:abstractNumId="2" w15:restartNumberingAfterBreak="0">
+    <w:nsid w:val="6FC81771"/>
+    <w:multiLevelType w:val="hybridMultilevel"/>
+    <w:tmpl w:val="D22A52F2"/>
+    <w:lvl w:ilvl="0" w:tplc="04090001">
+      <w:start w:val="1"/>
+      <w:numFmt w:val="bullet"/>
+      <w:lvlText w:val=""/>
+      <w:lvlJc w:val="left"/>
+      <w:pPr>
+        <w:ind w:left="720" w:hanging="360"/>
+      </w:pPr>
+      <w:rPr>
+        <w:rFonts w:ascii="Symbol" w:hAnsi="Symbol" w:hint="default"/>
+      </w:rPr>
+    </w:lvl>
+    <w:lvl w:ilvl="1" w:tplc="04090003">
+      <w:start w:val="1"/>
+      <w:numFmt w:val="bullet"/>
+      <w:lvlText w:val="o"/>
+      <w:lvlJc w:val="left"/>
+      <w:pPr>
+        <w:ind w:left="1440" w:hanging="360"/>
+      </w:pPr>
+      <w:rPr>
+        <w:rFonts w:ascii="Courier New" w:hAnsi="Courier New" w:cs="Courier New" w:hint="default"/>
+      </w:rPr>
+    </w:lvl>
+    <w:lvl w:ilvl="2" w:tplc="04090005" w:tentative="1">
+      <w:start w:val="1"/>
+      <w:numFmt w:val="bullet"/>
+      <w:lvlText w:val=""/>
+      <w:lvlJc w:val="left"/>
+      <w:pPr>
+        <w:ind w:left="2160" w:hanging="360"/>
+      </w:pPr>
+      <w:rPr>
+        <w:rFonts w:ascii="Wingdings" w:hAnsi="Wingdings" w:hint="default"/>
+      </w:rPr>
+    </w:lvl>
+    <w:lvl w:ilvl="3" w:tplc="04090001" w:tentative="1">
+      <w:start w:val="1"/>
+      <w:numFmt w:val="bullet"/>
+      <w:lvlText w:val=""/>
+      <w:lvlJc w:val="left"/>
+      <w:pPr>
+        <w:ind w:left="2880" w:hanging="360"/>
+      </w:pPr>
+      <w:rPr>
+        <w:rFonts w:ascii="Symbol" w:hAnsi="Symbol" w:hint="default"/>
+      </w:rPr>
+    </w:lvl>
+    <w:lvl w:ilvl="4" w:tplc="04090003" w:tentative="1">
+      <w:start w:val="1"/>
+      <w:numFmt w:val="bullet"/>
+      <w:lvlText w:val="o"/>
+      <w:lvlJc w:val="left"/>
+      <w:pPr>
+        <w:ind w:left="3600" w:hanging="360"/>
+      </w:pPr>
+      <w:rPr>
+        <w:rFonts w:ascii="Courier New" w:hAnsi="Courier New" w:cs="Courier New" w:hint="default"/>
+      </w:rPr>
+    </w:lvl>
+    <w:lvl w:ilvl="5" w:tplc="04090005" w:tentative="1">
+      <w:start w:val="1"/>
+      <w:numFmt w:val="bullet"/>
+      <w:lvlText w:val=""/>
+      <w:lvlJc w:val="left"/>
+      <w:pPr>
+        <w:ind w:left="4320" w:hanging="360"/>
+      </w:pPr>
+      <w:rPr>
+        <w:rFonts w:ascii="Wingdings" w:hAnsi="Wingdings" w:hint="default"/>
+      </w:rPr>
+    </w:lvl>
+    <w:lvl w:ilvl="6" w:tplc="04090001" w:tentative="1">
+      <w:start w:val="1"/>
+      <w:numFmt w:val="bullet"/>
+      <w:lvlText w:val=""/>
+      <w:lvlJc w:val="left"/>
+      <w:pPr>
+        <w:ind w:left="5040" w:hanging="360"/>
+      </w:pPr>
+      <w:rPr>
+        <w:rFonts w:ascii="Symbol" w:hAnsi="Symbol" w:hint="default"/>
+      </w:rPr>
+    </w:lvl>
+    <w:lvl w:ilvl="7" w:tplc="04090003" w:tentative="1">
+      <w:start w:val="1"/>
+      <w:numFmt w:val="bullet"/>
+      <w:lvlText w:val="o"/>
+      <w:lvlJc w:val="left"/>
+      <w:pPr>
+        <w:ind w:left="5760" w:hanging="360"/>
+      </w:pPr>
+      <w:rPr>
+        <w:rFonts w:ascii="Courier New" w:hAnsi="Courier New" w:cs="Courier New" w:hint="default"/>
+      </w:rPr>
+    </w:lvl>
+    <w:lvl w:ilvl="8" w:tplc="04090005" w:tentative="1">
+      <w:start w:val="1"/>
+      <w:numFmt w:val="bullet"/>
+      <w:lvlText w:val=""/>
+      <w:lvlJc w:val="left"/>
+      <w:pPr>
+        <w:ind w:left="6480" w:hanging="360"/>
+      </w:pPr>
+      <w:rPr>
+        <w:rFonts w:ascii="Wingdings" w:hAnsi="Wingdings" w:hint="default"/>
+      </w:rPr>
+    </w:lvl>
+  </w:abstractNum>
+  <w:num w:numId="1">
+    <w:abstractNumId w:val="2"/>
+  </w:num>
+  <w:num w:numId="2">
+    <w:abstractNumId w:val="0"/>
+  </w:num>
+  <w:num w:numId="3">
+    <w:abstractNumId w:val="1"/>
+  </w:num>
+</w:numbering>
 </file>
 
 <file path=word/styles.xml><?xml version="1.0" encoding="utf-8"?>
@@ -1419,7 +3359,7 @@
     <w:unhideWhenUsed/>
     <w:rsid w:val="005F0A04"/>
     <w:rPr>
-      <w:color w:val="0563C1" w:themeColor="hyperlink"/>
+      <w:color w:val="0000FF" w:themeColor="hyperlink"/>
       <w:u w:val="single"/>
     </w:rPr>
   </w:style>
@@ -1431,7 +3371,7 @@
     <w:unhideWhenUsed/>
     <w:rsid w:val="005F0A04"/>
     <w:rPr>
-      <w:color w:val="954F72" w:themeColor="followedHyperlink"/>
+      <w:color w:val="800080" w:themeColor="followedHyperlink"/>
       <w:u w:val="single"/>
     </w:rPr>
   </w:style>
@@ -1440,13 +3380,24 @@
     <w:basedOn w:val="DefaultParagraphFont"/>
     <w:rsid w:val="005F0A04"/>
   </w:style>
+  <w:style w:type="paragraph" w:styleId="ListParagraph">
+    <w:name w:val="List Paragraph"/>
+    <w:basedOn w:val="Normal"/>
+    <w:uiPriority w:val="34"/>
+    <w:qFormat/>
+    <w:rsid w:val="00986A3C"/>
+    <w:pPr>
+      <w:ind w:left="720"/>
+      <w:contextualSpacing/>
+    </w:pPr>
+  </w:style>
 </w:styles>
 </file>
 
 <file path=word/theme/theme1.xml><?xml version="1.0" encoding="utf-8"?>
 <a:theme xmlns:a="http://schemas.openxmlformats.org/drawingml/2006/main" name="Office Theme">
   <a:themeElements>
-    <a:clrScheme name="Office">
+    <a:clrScheme name="Office 2007-2010">
       <a:dk1>
         <a:sysClr val="windowText" lastClr="000000"/>
       </a:dk1>
@@ -1454,34 +3405,34 @@
         <a:sysClr val="window" lastClr="FFFFFF"/>
       </a:lt1>
       <a:dk2>
-        <a:srgbClr val="44546A"/>
+        <a:srgbClr val="1F497D"/>
       </a:dk2>
       <a:lt2>
-        <a:srgbClr val="E7E6E6"/>
+        <a:srgbClr val="EEECE1"/>
       </a:lt2>
       <a:accent1>
-        <a:srgbClr val="5B9BD5"/>
+        <a:srgbClr val="4F81BD"/>
       </a:accent1>
       <a:accent2>
-        <a:srgbClr val="ED7D31"/>
+        <a:srgbClr val="C0504D"/>
       </a:accent2>
       <a:accent3>
-        <a:srgbClr val="A5A5A5"/>
+        <a:srgbClr val="9BBB59"/>
       </a:accent3>
       <a:accent4>
-        <a:srgbClr val="FFC000"/>
+        <a:srgbClr val="8064A2"/>
       </a:accent4>
       <a:accent5>
-        <a:srgbClr val="4472C4"/>
+        <a:srgbClr val="4BACC6"/>
       </a:accent5>
       <a:accent6>
-        <a:srgbClr val="70AD47"/>
+        <a:srgbClr val="F79646"/>
       </a:accent6>
       <a:hlink>
-        <a:srgbClr val="0563C1"/>
+        <a:srgbClr val="0000FF"/>
       </a:hlink>
       <a:folHlink>
-        <a:srgbClr val="954F72"/>
+        <a:srgbClr val="800080"/>
       </a:folHlink>
     </a:clrScheme>
     <a:fontScheme name="Office">
@@ -1709,7 +3660,7 @@
 </file>
 
 <file path=customXml/itemProps1.xml><?xml version="1.0" encoding="utf-8"?>
-<ds:datastoreItem xmlns:ds="http://schemas.openxmlformats.org/officeDocument/2006/customXml" ds:itemID="{9C83949F-657F-4996-9EDC-EA385035881D}">
+<ds:datastoreItem xmlns:ds="http://schemas.openxmlformats.org/officeDocument/2006/customXml" ds:itemID="{D35C40ED-8434-49FF-B04D-006480908D9F}">
   <ds:schemaRefs>
     <ds:schemaRef ds:uri="http://schemas.openxmlformats.org/officeDocument/2006/bibliography"/>
   </ds:schemaRefs>

</xml_diff>